<commit_message>
biom and control update
</commit_message>
<xml_diff>
--- a/LaTech/BIOM_510_Bioinstrumentation/HW/5/Homework 5 on Filters and Non-Ideal Operational Amplifiers-2.docx
+++ b/LaTech/BIOM_510_Bioinstrumentation/HW/5/Homework 5 on Filters and Non-Ideal Operational Amplifiers-2.docx
@@ -938,7 +938,7 @@
           <v:shape id="_x0000_s1028" type="#_x0000_t75" style="position:absolute;margin-left:220.3pt;margin-top:25.75pt;width:10pt;height:8pt;z-index:251660288;mso-position-horizontal-relative:text;mso-position-vertical-relative:text">
             <v:imagedata r:id="rId7" o:title=""/>
           </v:shape>
-          <o:OLEObject Type="Embed" ProgID="Equation.DSMT4" ShapeID="_x0000_s1028" DrawAspect="Content" ObjectID="_1799509331" r:id="rId8"/>
+          <o:OLEObject Type="Embed" ProgID="Equation.DSMT4" ShapeID="_x0000_s1028" DrawAspect="Content" ObjectID="_1800915018" r:id="rId8"/>
         </w:object>
       </w:r>
       <w:r>
@@ -952,7 +952,7 @@
           <v:shape id="_x0000_s1029" type="#_x0000_t75" style="position:absolute;margin-left:221.2pt;margin-top:1.1pt;width:11pt;height:11pt;z-index:251661312;mso-position-horizontal-relative:text;mso-position-vertical-relative:text">
             <v:imagedata r:id="rId9" o:title=""/>
           </v:shape>
-          <o:OLEObject Type="Embed" ProgID="Equation.DSMT4" ShapeID="_x0000_s1029" DrawAspect="Content" ObjectID="_1799509332" r:id="rId10"/>
+          <o:OLEObject Type="Embed" ProgID="Equation.DSMT4" ShapeID="_x0000_s1029" DrawAspect="Content" ObjectID="_1800915019" r:id="rId10"/>
         </w:object>
       </w:r>
       <w:r>
@@ -2935,16 +2935,15 @@
           <w:sz w:val="24"/>
           <w:szCs w:val="24"/>
         </w:rPr>
-        <w:t xml:space="preserve"> are constants inherent to the diode </w:t>
-      </w:r>
-      <w:proofErr w:type="gramStart"/>
+        <w:t xml:space="preserve"> are constants inherent to the diode specifications</w:t>
+      </w:r>
       <w:r>
         <w:rPr>
           <w:rFonts w:ascii="Times New Roman" w:eastAsiaTheme="minorEastAsia" w:hAnsi="Times New Roman" w:cs="Times New Roman"/>
           <w:sz w:val="24"/>
           <w:szCs w:val="24"/>
         </w:rPr>
-        <w:t>specifications</w:t>
+        <w:t xml:space="preserve">.  </w:t>
       </w:r>
       <w:r>
         <w:rPr>
@@ -2952,24 +2951,7 @@
           <w:sz w:val="24"/>
           <w:szCs w:val="24"/>
         </w:rPr>
-        <w:t xml:space="preserve">.  </w:t>
-      </w:r>
-      <w:r>
-        <w:rPr>
-          <w:rFonts w:ascii="Times New Roman" w:eastAsiaTheme="minorEastAsia" w:hAnsi="Times New Roman" w:cs="Times New Roman"/>
-          <w:sz w:val="24"/>
-          <w:szCs w:val="24"/>
-        </w:rPr>
-        <w:t>.</w:t>
-      </w:r>
-      <w:proofErr w:type="gramEnd"/>
-      <w:r>
-        <w:rPr>
-          <w:rFonts w:ascii="Times New Roman" w:eastAsiaTheme="minorEastAsia" w:hAnsi="Times New Roman" w:cs="Times New Roman"/>
-          <w:sz w:val="24"/>
-          <w:szCs w:val="24"/>
-        </w:rPr>
-        <w:t xml:space="preserve">  From this equation, find the relationship between output voltage and input voltage for the following configuration.</w:t>
+        <w:t>.  From this equation, find the relationship between output voltage and input voltage for the following configuration.</w:t>
       </w:r>
       <w:r>
         <w:rPr>
@@ -4948,7 +4930,7 @@
           <v:shape id="_x0000_s1034" type="#_x0000_t75" style="position:absolute;margin-left:210.3pt;margin-top:18.3pt;width:10pt;height:8pt;z-index:251688960;mso-position-horizontal-relative:text;mso-position-vertical-relative:text">
             <v:imagedata r:id="rId7" o:title=""/>
           </v:shape>
-          <o:OLEObject Type="Embed" ProgID="Equation.DSMT4" ShapeID="_x0000_s1034" DrawAspect="Content" ObjectID="_1799509333" r:id="rId12"/>
+          <o:OLEObject Type="Embed" ProgID="Equation.DSMT4" ShapeID="_x0000_s1034" DrawAspect="Content" ObjectID="_1800915020" r:id="rId12"/>
         </w:object>
       </w:r>
       <w:r>
@@ -5342,7 +5324,7 @@
           <v:shape id="_x0000_s1035" type="#_x0000_t75" style="position:absolute;margin-left:211.4pt;margin-top:12.65pt;width:11pt;height:11pt;z-index:251689984;mso-position-horizontal-relative:text;mso-position-vertical-relative:text">
             <v:imagedata r:id="rId9" o:title=""/>
           </v:shape>
-          <o:OLEObject Type="Embed" ProgID="Equation.DSMT4" ShapeID="_x0000_s1035" DrawAspect="Content" ObjectID="_1799509334" r:id="rId13"/>
+          <o:OLEObject Type="Embed" ProgID="Equation.DSMT4" ShapeID="_x0000_s1035" DrawAspect="Content" ObjectID="_1800915021" r:id="rId13"/>
         </w:object>
       </w:r>
       <w:r>
@@ -6025,18 +6007,8 @@
           <w:sz w:val="24"/>
           <w:szCs w:val="24"/>
         </w:rPr>
-        <w:t xml:space="preserve">The operational amplifier is an LM741, with input bias current of 500 </w:t>
-      </w:r>
-      <w:proofErr w:type="spellStart"/>
-      <w:r>
-        <w:rPr>
-          <w:rFonts w:ascii="Times New Roman" w:hAnsi="Times New Roman" w:cs="Times New Roman"/>
-          <w:sz w:val="24"/>
-          <w:szCs w:val="24"/>
-        </w:rPr>
-        <w:t>nA.</w:t>
-      </w:r>
-      <w:proofErr w:type="spellEnd"/>
+        <w:t>The operational amplifier is an LM741, with input bias current of 500 nA.</w:t>
+      </w:r>
     </w:p>
     <w:p>
       <w:pPr>
@@ -6065,18 +6037,8 @@
           <w:sz w:val="24"/>
           <w:szCs w:val="24"/>
         </w:rPr>
-        <w:t xml:space="preserve">is an OP07 with input bias current of 4 </w:t>
-      </w:r>
-      <w:proofErr w:type="spellStart"/>
-      <w:r>
-        <w:rPr>
-          <w:rFonts w:ascii="Times New Roman" w:hAnsi="Times New Roman" w:cs="Times New Roman"/>
-          <w:sz w:val="24"/>
-          <w:szCs w:val="24"/>
-        </w:rPr>
-        <w:t>nA.</w:t>
-      </w:r>
-      <w:proofErr w:type="spellEnd"/>
+        <w:t>is an OP07 with input bias current of 4 nA.</w:t>
+      </w:r>
     </w:p>
     <w:p>
       <w:pPr>
@@ -6097,36 +6059,8 @@
           <w:sz w:val="24"/>
           <w:szCs w:val="24"/>
         </w:rPr>
-        <w:t xml:space="preserve">The operational amplifier is an LF356 </w:t>
-      </w:r>
-      <w:proofErr w:type="spellStart"/>
-      <w:r>
-        <w:rPr>
-          <w:rFonts w:ascii="Times New Roman" w:hAnsi="Times New Roman" w:cs="Times New Roman"/>
-          <w:sz w:val="24"/>
-          <w:szCs w:val="24"/>
-        </w:rPr>
-        <w:t>jfet</w:t>
-      </w:r>
-      <w:proofErr w:type="spellEnd"/>
-      <w:r>
-        <w:rPr>
-          <w:rFonts w:ascii="Times New Roman" w:hAnsi="Times New Roman" w:cs="Times New Roman"/>
-          <w:sz w:val="24"/>
-          <w:szCs w:val="24"/>
-        </w:rPr>
-        <w:t xml:space="preserve"> with input bias current of 30 </w:t>
-      </w:r>
-      <w:proofErr w:type="spellStart"/>
-      <w:r>
-        <w:rPr>
-          <w:rFonts w:ascii="Times New Roman" w:hAnsi="Times New Roman" w:cs="Times New Roman"/>
-          <w:sz w:val="24"/>
-          <w:szCs w:val="24"/>
-        </w:rPr>
-        <w:t>pA.</w:t>
-      </w:r>
-      <w:proofErr w:type="spellEnd"/>
+        <w:t>The operational amplifier is an LF356 jfet with input bias current of 30 pA.</w:t>
+      </w:r>
     </w:p>
     <w:p>
       <w:pPr>
@@ -10587,29 +10521,13 @@
           <w:sz w:val="24"/>
           <w:szCs w:val="24"/>
         </w:rPr>
-        <w:t xml:space="preserve">(Calculation of magnitude and </w:t>
-      </w:r>
-      <w:proofErr w:type="gramStart"/>
-      <w:r>
-        <w:rPr>
-          <w:rFonts w:ascii="Times New Roman" w:eastAsiaTheme="minorEastAsia" w:hAnsi="Times New Roman" w:cs="Times New Roman"/>
-          <w:sz w:val="24"/>
-          <w:szCs w:val="24"/>
-        </w:rPr>
-        <w:t xml:space="preserve">phase)  </w:t>
+        <w:t xml:space="preserve">(Calculation of magnitude and phase)  </w:t>
       </w:r>
       <w:r>
         <w:rPr>
           <w:rFonts w:ascii="Times New Roman" w:hAnsi="Times New Roman" w:cs="Times New Roman"/>
         </w:rPr>
-        <w:t>For</w:t>
-      </w:r>
-      <w:proofErr w:type="gramEnd"/>
-      <w:r>
-        <w:rPr>
-          <w:rFonts w:ascii="Times New Roman" w:hAnsi="Times New Roman" w:cs="Times New Roman"/>
-        </w:rPr>
-        <w:t xml:space="preserve"> the following circuit</w:t>
+        <w:t>For the following circuit</w:t>
       </w:r>
     </w:p>
     <w:p>
@@ -10861,13 +10779,7 @@
                         <w:rPr>
                           <w:rFonts w:ascii="Cambria Math" w:hAnsi="Cambria Math" w:cs="Times New Roman"/>
                         </w:rPr>
-                        <m:t>c</m:t>
-                      </m:r>
-                      <m:r>
-                        <w:rPr>
-                          <w:rFonts w:ascii="Cambria Math" w:hAnsi="Cambria Math" w:cs="Times New Roman"/>
-                        </w:rPr>
-                        <m:t>f</m:t>
+                        <m:t>cf</m:t>
                       </m:r>
                     </m:sub>
                   </m:sSub>
@@ -11694,13 +11606,7 @@
             <w:rPr>
               <w:rFonts w:ascii="Cambria Math" w:hAnsi="Cambria Math" w:cs="Times New Roman"/>
             </w:rPr>
-            <m:t>=</m:t>
-          </m:r>
-          <m:r>
-            <w:rPr>
-              <w:rFonts w:ascii="Cambria Math" w:hAnsi="Cambria Math" w:cs="Times New Roman"/>
-            </w:rPr>
-            <m:t>-</m:t>
+            <m:t>=-</m:t>
           </m:r>
           <m:f>
             <m:fPr>
@@ -11826,13 +11732,7 @@
                 <w:rPr>
                   <w:rFonts w:ascii="Cambria Math" w:hAnsi="Cambria Math" w:cs="Times New Roman"/>
                 </w:rPr>
-                <m:t>j</m:t>
-              </m:r>
-              <m:r>
-                <w:rPr>
-                  <w:rFonts w:ascii="Cambria Math" w:hAnsi="Cambria Math" w:cs="Times New Roman"/>
-                </w:rPr>
-                <m:t>ω</m:t>
+                <m:t>jω</m:t>
               </m:r>
               <m:sSub>
                 <m:sSubPr>
@@ -12289,19 +12189,7 @@
                 <w:rPr>
                   <w:rFonts w:ascii="Cambria Math" w:hAnsi="Cambria Math" w:cs="Times New Roman"/>
                 </w:rPr>
-                <m:t>+</m:t>
-              </m:r>
-              <m:r>
-                <w:rPr>
-                  <w:rFonts w:ascii="Cambria Math" w:hAnsi="Cambria Math" w:cs="Times New Roman"/>
-                </w:rPr>
-                <m:t>j</m:t>
-              </m:r>
-              <m:r>
-                <w:rPr>
-                  <w:rFonts w:ascii="Cambria Math" w:hAnsi="Cambria Math" w:cs="Times New Roman"/>
-                </w:rPr>
-                <m:t>ω</m:t>
+                <m:t>+jω</m:t>
               </m:r>
               <m:sSub>
                 <m:sSubPr>
@@ -13081,13 +12969,7 @@
             <w:rPr>
               <w:rFonts w:ascii="Cambria Math" w:hAnsi="Cambria Math" w:cs="Times New Roman"/>
             </w:rPr>
-            <m:t xml:space="preserve">Angel </m:t>
-          </m:r>
-          <m:r>
-            <w:rPr>
-              <w:rFonts w:ascii="Cambria Math" w:hAnsi="Cambria Math" w:cs="Times New Roman"/>
-            </w:rPr>
-            <m:t>T</m:t>
+            <m:t>Angel T</m:t>
           </m:r>
           <m:d>
             <m:dPr>
@@ -13111,13 +12993,7 @@
             <w:rPr>
               <w:rFonts w:ascii="Cambria Math" w:hAnsi="Cambria Math" w:cs="Times New Roman"/>
             </w:rPr>
-            <m:t>=</m:t>
-          </m:r>
-          <m:r>
-            <w:rPr>
-              <w:rFonts w:ascii="Cambria Math" w:hAnsi="Cambria Math" w:cs="Times New Roman"/>
-            </w:rPr>
-            <m:t>arctan</m:t>
+            <m:t>=arctan</m:t>
           </m:r>
           <m:d>
             <m:dPr>
@@ -13207,13 +13083,7 @@
             <w:rPr>
               <w:rFonts w:ascii="Cambria Math" w:hAnsi="Cambria Math" w:cs="Times New Roman"/>
             </w:rPr>
-            <m:t>+</m:t>
-          </m:r>
-          <m:r>
-            <w:rPr>
-              <w:rFonts w:ascii="Cambria Math" w:hAnsi="Cambria Math" w:cs="Times New Roman"/>
-            </w:rPr>
-            <m:t>arctan</m:t>
+            <m:t>+arctan</m:t>
           </m:r>
           <m:d>
             <m:dPr>
@@ -13283,13 +13153,7 @@
             <w:rPr>
               <w:rFonts w:ascii="Cambria Math" w:hAnsi="Cambria Math" w:cs="Times New Roman"/>
             </w:rPr>
-            <m:t>-</m:t>
-          </m:r>
-          <m:r>
-            <w:rPr>
-              <w:rFonts w:ascii="Cambria Math" w:hAnsi="Cambria Math" w:cs="Times New Roman"/>
-            </w:rPr>
-            <m:t>arctan</m:t>
+            <m:t>-arctan</m:t>
           </m:r>
           <m:d>
             <m:dPr>
@@ -13812,10 +13676,10 @@
           <w:noProof/>
         </w:rPr>
         <w:drawing>
-          <wp:inline distT="0" distB="0" distL="0" distR="0" wp14:anchorId="220C129F" wp14:editId="180AF1CB">
-            <wp:extent cx="3604902" cy="2152650"/>
-            <wp:effectExtent l="0" t="0" r="14605" b="0"/>
-            <wp:docPr id="957487808" name="Chart 1">
+          <wp:inline distT="0" distB="0" distL="0" distR="0" wp14:anchorId="39ECEBE5" wp14:editId="512279D8">
+            <wp:extent cx="4565197" cy="2743200"/>
+            <wp:effectExtent l="0" t="0" r="6985" b="0"/>
+            <wp:docPr id="2591618" name="Chart 1">
               <a:extLst xmlns:a="http://schemas.openxmlformats.org/drawingml/2006/main">
                 <a:ext uri="{FF2B5EF4-FFF2-40B4-BE49-F238E27FC236}">
                   <a16:creationId xmlns:a16="http://schemas.microsoft.com/office/drawing/2014/main" id="{87830EBE-4C08-1DFE-1C1A-7946C622ED7A}"/>
@@ -13861,11 +13725,12 @@
         <w:rPr>
           <w:noProof/>
         </w:rPr>
+        <w:lastRenderedPageBreak/>
         <w:drawing>
-          <wp:inline distT="0" distB="0" distL="0" distR="0" wp14:anchorId="78A18661" wp14:editId="35FDF288">
-            <wp:extent cx="3585798" cy="2143125"/>
-            <wp:effectExtent l="0" t="0" r="15240" b="9525"/>
-            <wp:docPr id="1948902034" name="Chart 2">
+          <wp:inline distT="0" distB="0" distL="0" distR="0" wp14:anchorId="3D0A4A5C" wp14:editId="4ED39213">
+            <wp:extent cx="4562475" cy="2743200"/>
+            <wp:effectExtent l="0" t="0" r="0" b="0"/>
+            <wp:docPr id="1055535901" name="Chart 1">
               <a:extLst xmlns:a="http://schemas.openxmlformats.org/drawingml/2006/main">
                 <a:ext uri="{FF2B5EF4-FFF2-40B4-BE49-F238E27FC236}">
                   <a16:creationId xmlns:a16="http://schemas.microsoft.com/office/drawing/2014/main" id="{D6249532-D69B-0DF9-7C63-333CCC19A2EC}"/>
@@ -13884,6 +13749,15 @@
     </w:p>
     <w:p>
       <w:pPr>
+        <w:rPr>
+          <w:rFonts w:ascii="Times New Roman" w:eastAsiaTheme="minorEastAsia" w:hAnsi="Times New Roman" w:cs="Times New Roman"/>
+          <w:sz w:val="24"/>
+          <w:szCs w:val="24"/>
+        </w:rPr>
+      </w:pPr>
+    </w:p>
+    <w:p>
+      <w:pPr>
         <w:ind w:left="720"/>
         <w:jc w:val="center"/>
         <w:rPr>
@@ -13902,7 +13776,6 @@
           <w:sz w:val="32"/>
           <w:szCs w:val="32"/>
         </w:rPr>
-        <w:lastRenderedPageBreak/>
         <w:t>Graduate Content</w:t>
       </w:r>
     </w:p>
@@ -13929,25 +13802,7 @@
           <w:sz w:val="24"/>
           <w:szCs w:val="24"/>
         </w:rPr>
-        <w:t xml:space="preserve"> A piezoelectric sensor plus cable has a 1 </w:t>
-      </w:r>
-      <w:proofErr w:type="spellStart"/>
-      <w:r>
-        <w:rPr>
-          <w:rFonts w:ascii="Times New Roman" w:hAnsi="Times New Roman" w:cs="Times New Roman"/>
-          <w:sz w:val="24"/>
-          <w:szCs w:val="24"/>
-        </w:rPr>
-        <w:t>nF</w:t>
-      </w:r>
-      <w:proofErr w:type="spellEnd"/>
-      <w:r>
-        <w:rPr>
-          <w:rFonts w:ascii="Times New Roman" w:hAnsi="Times New Roman" w:cs="Times New Roman"/>
-          <w:sz w:val="24"/>
-          <w:szCs w:val="24"/>
-        </w:rPr>
-        <w:t xml:space="preserve"> capacitance and 10 G</w:t>
+        <w:t xml:space="preserve"> A piezoelectric sensor plus cable has a 1 nF capacitance and 10 G</w:t>
       </w:r>
       <m:oMath>
         <m:r>
@@ -14857,14 +14712,14 @@
             <w10:wrap type="none"/>
             <w10:anchorlock/>
           </v:group>
-          <o:OLEObject Type="Embed" ProgID="Equation.DSMT4" ShapeID="_x0000_s1119" DrawAspect="Content" ObjectID="_1799509335" r:id="rId25"/>
-          <o:OLEObject Type="Embed" ProgID="Equation.DSMT4" ShapeID="_x0000_s1122" DrawAspect="Content" ObjectID="_1799509336" r:id="rId26"/>
-          <o:OLEObject Type="Embed" ProgID="Equation.DSMT4" ShapeID="_x0000_s1123" DrawAspect="Content" ObjectID="_1799509337" r:id="rId27"/>
-          <o:OLEObject Type="Embed" ProgID="Equation.DSMT4" ShapeID="_x0000_s1125" DrawAspect="Content" ObjectID="_1799509338" r:id="rId28"/>
-          <o:OLEObject Type="Embed" ProgID="Equation.DSMT4" ShapeID="_x0000_s1126" DrawAspect="Content" ObjectID="_1799509339" r:id="rId29"/>
-          <o:OLEObject Type="Embed" ProgID="Equation.DSMT4" ShapeID="_x0000_s1164" DrawAspect="Content" ObjectID="_1799509340" r:id="rId30"/>
-          <o:OLEObject Type="Embed" ProgID="Equation.DSMT4" ShapeID="_x0000_s1183" DrawAspect="Content" ObjectID="_1799509341" r:id="rId31"/>
-          <o:OLEObject Type="Embed" ProgID="Equation.DSMT4" ShapeID="_x0000_s1184" DrawAspect="Content" ObjectID="_1799509342" r:id="rId32"/>
+          <o:OLEObject Type="Embed" ProgID="Equation.DSMT4" ShapeID="_x0000_s1119" DrawAspect="Content" ObjectID="_1800915022" r:id="rId25"/>
+          <o:OLEObject Type="Embed" ProgID="Equation.DSMT4" ShapeID="_x0000_s1122" DrawAspect="Content" ObjectID="_1800915023" r:id="rId26"/>
+          <o:OLEObject Type="Embed" ProgID="Equation.DSMT4" ShapeID="_x0000_s1123" DrawAspect="Content" ObjectID="_1800915024" r:id="rId27"/>
+          <o:OLEObject Type="Embed" ProgID="Equation.DSMT4" ShapeID="_x0000_s1125" DrawAspect="Content" ObjectID="_1800915025" r:id="rId28"/>
+          <o:OLEObject Type="Embed" ProgID="Equation.DSMT4" ShapeID="_x0000_s1126" DrawAspect="Content" ObjectID="_1800915026" r:id="rId29"/>
+          <o:OLEObject Type="Embed" ProgID="Equation.DSMT4" ShapeID="_x0000_s1164" DrawAspect="Content" ObjectID="_1800915027" r:id="rId30"/>
+          <o:OLEObject Type="Embed" ProgID="Equation.DSMT4" ShapeID="_x0000_s1183" DrawAspect="Content" ObjectID="_1800915028" r:id="rId31"/>
+          <o:OLEObject Type="Embed" ProgID="Equation.DSMT4" ShapeID="_x0000_s1184" DrawAspect="Content" ObjectID="_1800915029" r:id="rId32"/>
         </w:pict>
       </w:r>
     </w:p>
@@ -14909,6 +14764,7 @@
           <w:sz w:val="24"/>
           <w:szCs w:val="24"/>
         </w:rPr>
+        <w:lastRenderedPageBreak/>
         <w:t xml:space="preserve">Assume, initially, that both </w:t>
       </w:r>
       <m:oMath>
@@ -15818,7 +15674,6 @@
           <w:sz w:val="24"/>
           <w:szCs w:val="24"/>
         </w:rPr>
-        <w:lastRenderedPageBreak/>
         <w:object w:dxaOrig="1440" w:dyaOrig="1440" w14:anchorId="577E0415">
           <v:group id="_x0000_s1185" style="position:absolute;margin-left:39.55pt;margin-top:7.75pt;width:387.45pt;height:131.5pt;z-index:251717632" coordorigin="2231,4366" coordsize="7749,2630">
             <v:group id="_x0000_s1186" style="position:absolute;left:7397;top:4366;width:2583;height:2630" coordorigin="4287,3955" coordsize="2583,2630">
@@ -15953,16 +15808,16 @@
             </v:shape>
             <w10:wrap type="square"/>
           </v:group>
-          <o:OLEObject Type="Embed" ProgID="Equation.DSMT4" ShapeID="_x0000_s1188" DrawAspect="Content" ObjectID="_1799509343" r:id="rId35"/>
-          <o:OLEObject Type="Embed" ProgID="Equation.DSMT4" ShapeID="_x0000_s1189" DrawAspect="Content" ObjectID="_1799509344" r:id="rId36"/>
-          <o:OLEObject Type="Embed" ProgID="Equation.DSMT4" ShapeID="_x0000_s1190" DrawAspect="Content" ObjectID="_1799509345" r:id="rId37"/>
-          <o:OLEObject Type="Embed" ProgID="Equation.DSMT4" ShapeID="_x0000_s1191" DrawAspect="Content" ObjectID="_1799509346" r:id="rId38"/>
-          <o:OLEObject Type="Embed" ProgID="Equation.DSMT4" ShapeID="_x0000_s1206" DrawAspect="Content" ObjectID="_1799509347" r:id="rId39"/>
-          <o:OLEObject Type="Embed" ProgID="Equation.DSMT4" ShapeID="_x0000_s1228" DrawAspect="Content" ObjectID="_1799509348" r:id="rId40"/>
-          <o:OLEObject Type="Embed" ProgID="Equation.DSMT4" ShapeID="_x0000_s1254" DrawAspect="Content" ObjectID="_1799509349" r:id="rId41"/>
-          <o:OLEObject Type="Embed" ProgID="Equation.DSMT4" ShapeID="_x0000_s1255" DrawAspect="Content" ObjectID="_1799509350" r:id="rId42"/>
-          <o:OLEObject Type="Embed" ProgID="Equation.DSMT4" ShapeID="_x0000_s1279" DrawAspect="Content" ObjectID="_1799509351" r:id="rId43"/>
-          <o:OLEObject Type="Embed" ProgID="Equation.DSMT4" ShapeID="_x0000_s1280" DrawAspect="Content" ObjectID="_1799509352" r:id="rId44"/>
+          <o:OLEObject Type="Embed" ProgID="Equation.DSMT4" ShapeID="_x0000_s1188" DrawAspect="Content" ObjectID="_1800915030" r:id="rId35"/>
+          <o:OLEObject Type="Embed" ProgID="Equation.DSMT4" ShapeID="_x0000_s1189" DrawAspect="Content" ObjectID="_1800915031" r:id="rId36"/>
+          <o:OLEObject Type="Embed" ProgID="Equation.DSMT4" ShapeID="_x0000_s1190" DrawAspect="Content" ObjectID="_1800915032" r:id="rId37"/>
+          <o:OLEObject Type="Embed" ProgID="Equation.DSMT4" ShapeID="_x0000_s1191" DrawAspect="Content" ObjectID="_1800915033" r:id="rId38"/>
+          <o:OLEObject Type="Embed" ProgID="Equation.DSMT4" ShapeID="_x0000_s1206" DrawAspect="Content" ObjectID="_1800915034" r:id="rId39"/>
+          <o:OLEObject Type="Embed" ProgID="Equation.DSMT4" ShapeID="_x0000_s1228" DrawAspect="Content" ObjectID="_1800915035" r:id="rId40"/>
+          <o:OLEObject Type="Embed" ProgID="Equation.DSMT4" ShapeID="_x0000_s1254" DrawAspect="Content" ObjectID="_1800915036" r:id="rId41"/>
+          <o:OLEObject Type="Embed" ProgID="Equation.DSMT4" ShapeID="_x0000_s1255" DrawAspect="Content" ObjectID="_1800915037" r:id="rId42"/>
+          <o:OLEObject Type="Embed" ProgID="Equation.DSMT4" ShapeID="_x0000_s1279" DrawAspect="Content" ObjectID="_1800915038" r:id="rId43"/>
+          <o:OLEObject Type="Embed" ProgID="Equation.DSMT4" ShapeID="_x0000_s1280" DrawAspect="Content" ObjectID="_1800915039" r:id="rId44"/>
         </w:object>
       </w:r>
     </w:p>
@@ -16073,23 +15928,7 @@
           <w:sz w:val="24"/>
           <w:szCs w:val="24"/>
         </w:rPr>
-        <w:t xml:space="preserve">: Voltage amplifier modified with a low pass filter to prevent saturation by </w:t>
-      </w:r>
-      <w:proofErr w:type="gramStart"/>
-      <w:r>
-        <w:rPr>
-          <w:sz w:val="24"/>
-          <w:szCs w:val="24"/>
-        </w:rPr>
-        <w:t>an</w:t>
-      </w:r>
-      <w:proofErr w:type="gramEnd"/>
-      <w:r>
-        <w:rPr>
-          <w:sz w:val="24"/>
-          <w:szCs w:val="24"/>
-        </w:rPr>
-        <w:t xml:space="preserve"> 1 kHz signal.</w:t>
+        <w:t>: Voltage amplifier modified with a low pass filter to prevent saturation by an 1 kHz signal.</w:t>
       </w:r>
     </w:p>
     <w:p>
@@ -16193,7 +16032,6 @@
         </w:rPr>
         <w:t xml:space="preserve"> have if the 1 kHz noise is to generate an output signal no more than 1/3</w:t>
       </w:r>
-      <w:proofErr w:type="gramStart"/>
       <w:r>
         <w:rPr>
           <w:rFonts w:ascii="Times New Roman" w:hAnsi="Times New Roman" w:cs="Times New Roman"/>
@@ -16209,16 +16047,7 @@
           <w:sz w:val="24"/>
           <w:szCs w:val="24"/>
         </w:rPr>
-        <w:t xml:space="preserve">  the</w:t>
-      </w:r>
-      <w:proofErr w:type="gramEnd"/>
-      <w:r>
-        <w:rPr>
-          <w:rFonts w:ascii="Times New Roman" w:hAnsi="Times New Roman" w:cs="Times New Roman"/>
-          <w:sz w:val="24"/>
-          <w:szCs w:val="24"/>
-        </w:rPr>
-        <w:t xml:space="preserve"> saturation voltage?</w:t>
+        <w:t xml:space="preserve">  the saturation voltage?</w:t>
       </w:r>
     </w:p>
     <w:p>
@@ -16284,7 +16113,16 @@
           <w:sz w:val="24"/>
           <w:szCs w:val="24"/>
         </w:rPr>
-        <w:t xml:space="preserve">An alternative strategy to prevent the bias current from causing saturation is to compensate for the increased voltage at the positive terminal with a resistor leading to the negative input, as shown in </w:t>
+        <w:t xml:space="preserve">An alternative strategy to prevent the bias current from causing saturation is to compensate for the increased voltage at the positive terminal with a resistor leading to the </w:t>
+      </w:r>
+      <w:r>
+        <w:rPr>
+          <w:rFonts w:ascii="Times New Roman" w:hAnsi="Times New Roman" w:cs="Times New Roman"/>
+          <w:sz w:val="24"/>
+          <w:szCs w:val="24"/>
+        </w:rPr>
+        <w:lastRenderedPageBreak/>
+        <w:t xml:space="preserve">negative input, as shown in </w:t>
       </w:r>
       <w:r>
         <w:rPr>
@@ -16701,15 +16539,15 @@
             <w10:wrap type="none"/>
             <w10:anchorlock/>
           </v:group>
-          <o:OLEObject Type="Embed" ProgID="Equation.DSMT4" ShapeID="_x0000_s1040" DrawAspect="Content" ObjectID="_1799509353" r:id="rId46"/>
-          <o:OLEObject Type="Embed" ProgID="Equation.DSMT4" ShapeID="_x0000_s1043" DrawAspect="Content" ObjectID="_1799509354" r:id="rId47"/>
-          <o:OLEObject Type="Embed" ProgID="Equation.DSMT4" ShapeID="_x0000_s1044" DrawAspect="Content" ObjectID="_1799509355" r:id="rId48"/>
-          <o:OLEObject Type="Embed" ProgID="Equation.DSMT4" ShapeID="_x0000_s1046" DrawAspect="Content" ObjectID="_1799509356" r:id="rId49"/>
-          <o:OLEObject Type="Embed" ProgID="Equation.DSMT4" ShapeID="_x0000_s1047" DrawAspect="Content" ObjectID="_1799509357" r:id="rId50"/>
-          <o:OLEObject Type="Embed" ProgID="Equation.DSMT4" ShapeID="_x0000_s1085" DrawAspect="Content" ObjectID="_1799509358" r:id="rId51"/>
-          <o:OLEObject Type="Embed" ProgID="Equation.DSMT4" ShapeID="_x0000_s1104" DrawAspect="Content" ObjectID="_1799509359" r:id="rId52"/>
-          <o:OLEObject Type="Embed" ProgID="Equation.DSMT4" ShapeID="_x0000_s1105" DrawAspect="Content" ObjectID="_1799509360" r:id="rId53"/>
-          <o:OLEObject Type="Embed" ProgID="Equation.DSMT4" ShapeID="_x0000_s1116" DrawAspect="Content" ObjectID="_1799509361" r:id="rId54"/>
+          <o:OLEObject Type="Embed" ProgID="Equation.DSMT4" ShapeID="_x0000_s1040" DrawAspect="Content" ObjectID="_1800915040" r:id="rId46"/>
+          <o:OLEObject Type="Embed" ProgID="Equation.DSMT4" ShapeID="_x0000_s1043" DrawAspect="Content" ObjectID="_1800915041" r:id="rId47"/>
+          <o:OLEObject Type="Embed" ProgID="Equation.DSMT4" ShapeID="_x0000_s1044" DrawAspect="Content" ObjectID="_1800915042" r:id="rId48"/>
+          <o:OLEObject Type="Embed" ProgID="Equation.DSMT4" ShapeID="_x0000_s1046" DrawAspect="Content" ObjectID="_1800915043" r:id="rId49"/>
+          <o:OLEObject Type="Embed" ProgID="Equation.DSMT4" ShapeID="_x0000_s1047" DrawAspect="Content" ObjectID="_1800915044" r:id="rId50"/>
+          <o:OLEObject Type="Embed" ProgID="Equation.DSMT4" ShapeID="_x0000_s1085" DrawAspect="Content" ObjectID="_1800915045" r:id="rId51"/>
+          <o:OLEObject Type="Embed" ProgID="Equation.DSMT4" ShapeID="_x0000_s1104" DrawAspect="Content" ObjectID="_1800915046" r:id="rId52"/>
+          <o:OLEObject Type="Embed" ProgID="Equation.DSMT4" ShapeID="_x0000_s1105" DrawAspect="Content" ObjectID="_1800915047" r:id="rId53"/>
+          <o:OLEObject Type="Embed" ProgID="Equation.DSMT4" ShapeID="_x0000_s1116" DrawAspect="Content" ObjectID="_1800915048" r:id="rId54"/>
         </w:pict>
       </w:r>
     </w:p>
@@ -16820,11 +16658,7 @@
     <w:p/>
     <w:p>
       <w:r>
-        <w:t xml:space="preserve">The </w:t>
-      </w:r>
-      <w:proofErr w:type="spellStart"/>
-      <w:r>
-        <w:t>M</w:t>
+        <w:t>The M</w:t>
       </w:r>
       <w:r>
         <w:rPr>
@@ -16832,17 +16666,8 @@
         </w:rPr>
         <w:t>atlab</w:t>
       </w:r>
-      <w:proofErr w:type="spellEnd"/>
-      <w:r>
-        <w:t xml:space="preserve"> m file </w:t>
-      </w:r>
-      <w:proofErr w:type="spellStart"/>
-      <w:r>
-        <w:t>pspect.m</w:t>
-      </w:r>
-      <w:proofErr w:type="spellEnd"/>
-      <w:r>
-        <w:t xml:space="preserve"> calculates the power spectrum for the input signal.  The spectrum is properly scaled so that the frequencies are correct and the power in the spectrum integrates to the power in the signal according to:</w:t>
+      <w:r>
+        <w:t xml:space="preserve"> m file pspect.m calculates the power spectrum for the input signal.  The spectrum is properly scaled so that the frequencies are correct and the power in the spectrum integrates to the power in the signal according to:</w:t>
       </w:r>
     </w:p>
     <w:p/>
@@ -17056,11 +16881,7 @@
     <w:p/>
     <w:p>
       <w:r>
-        <w:t xml:space="preserve">Use this routine to calculate the power spectrum in the following exercises.  Please upload all answers and plots in a single Word file.  (A handy way to copy the plots into a Word file is to use the snip function of Windows 7 or Windows Vista).  If you are running with an earlier version of Windows, you can use the </w:t>
-      </w:r>
-      <w:proofErr w:type="spellStart"/>
-      <w:r>
-        <w:t>M</w:t>
+        <w:t>Use this routine to calculate the power spectrum in the following exercises.  Please upload all answers and plots in a single Word file.  (A handy way to copy the plots into a Word file is to use the snip function of Windows 7 or Windows Vista).  If you are running with an earlier version of Windows, you can use the M</w:t>
       </w:r>
       <w:r>
         <w:rPr>
@@ -17068,70 +16889,25 @@
         </w:rPr>
         <w:t>atlab</w:t>
       </w:r>
-      <w:proofErr w:type="spellEnd"/>
-      <w:r>
-        <w:t xml:space="preserve"> command “</w:t>
-      </w:r>
-      <w:proofErr w:type="spellStart"/>
-      <w:r>
-        <w:t>saveas</w:t>
-      </w:r>
-      <w:proofErr w:type="spellEnd"/>
-      <w:r>
-        <w:t>” to save a plot as a jpg file.  If you type:</w:t>
+      <w:r>
+        <w:t xml:space="preserve"> command “saveas” to save a plot as a jpg file.  If you type:</w:t>
       </w:r>
     </w:p>
     <w:p/>
     <w:p>
       <w:r>
-        <w:t>&gt;&gt; h = plot(</w:t>
-      </w:r>
-      <w:proofErr w:type="spellStart"/>
-      <w:proofErr w:type="gramStart"/>
-      <w:r>
-        <w:t>t,x</w:t>
-      </w:r>
-      <w:proofErr w:type="spellEnd"/>
-      <w:proofErr w:type="gramEnd"/>
-      <w:r>
-        <w:t>);</w:t>
+        <w:t>&gt;&gt; h = plot(t,x);</w:t>
       </w:r>
     </w:p>
     <w:p>
       <w:r>
-        <w:t xml:space="preserve">&gt;&gt; </w:t>
-      </w:r>
-      <w:proofErr w:type="spellStart"/>
-      <w:proofErr w:type="gramStart"/>
-      <w:r>
-        <w:t>saveas</w:t>
-      </w:r>
-      <w:proofErr w:type="spellEnd"/>
-      <w:r>
-        <w:t>(</w:t>
-      </w:r>
-      <w:proofErr w:type="spellStart"/>
-      <w:proofErr w:type="gramEnd"/>
-      <w:r>
-        <w:t>h,’Plot</w:t>
-      </w:r>
-      <w:proofErr w:type="spellEnd"/>
-      <w:r>
-        <w:t xml:space="preserve"> of x.jpg’);</w:t>
+        <w:t>&gt;&gt; saveas(h,’Plot of x.jpg’);</w:t>
       </w:r>
     </w:p>
     <w:p/>
     <w:p>
       <w:r>
-        <w:t xml:space="preserve">Then the plot will be saved as “Plot of x.jpg.”  (If you use this approach, you will need to make slight modifications to </w:t>
-      </w:r>
-      <w:proofErr w:type="spellStart"/>
-      <w:r>
-        <w:t>pspect</w:t>
-      </w:r>
-      <w:proofErr w:type="spellEnd"/>
-      <w:r>
-        <w:t xml:space="preserve"> so that it saves the plots).</w:t>
+        <w:t>Then the plot will be saved as “Plot of x.jpg.”  (If you use this approach, you will need to make slight modifications to pspect so that it saves the plots).</w:t>
       </w:r>
     </w:p>
     <w:p/>
@@ -17155,11 +16931,7 @@
         <w:ind w:left="360"/>
       </w:pPr>
       <w:r>
-        <w:t xml:space="preserve">Generate a series of 25,600 random numbers with the </w:t>
-      </w:r>
-      <w:proofErr w:type="spellStart"/>
-      <w:r>
-        <w:t>M</w:t>
+        <w:t>Generate a series of 25,600 random numbers with the M</w:t>
       </w:r>
       <w:r>
         <w:rPr>
@@ -17167,7 +16939,6 @@
         </w:rPr>
         <w:t>atlab</w:t>
       </w:r>
-      <w:proofErr w:type="spellEnd"/>
       <w:r>
         <w:t xml:space="preserve"> rand function.  I.e., calculate:</w:t>
       </w:r>
@@ -17181,15 +16952,7 @@
       </w:pPr>
       <w:r>
         <w:tab/>
-        <w:t xml:space="preserve">&gt;&gt; x = </w:t>
-      </w:r>
-      <w:proofErr w:type="gramStart"/>
-      <w:r>
-        <w:t>rand(</w:t>
-      </w:r>
-      <w:proofErr w:type="gramEnd"/>
-      <w:r>
-        <w:t>1,25600) – 0.5;</w:t>
+        <w:t>&gt;&gt; x = rand(1,25600) – 0.5;</w:t>
       </w:r>
     </w:p>
     <w:p>
@@ -17212,15 +16975,7 @@
       <w:r>
         <w:lastRenderedPageBreak/>
         <w:tab/>
-        <w:t xml:space="preserve">&gt;&gt; </w:t>
-      </w:r>
-      <w:proofErr w:type="spellStart"/>
-      <w:r>
-        <w:t>npts</w:t>
-      </w:r>
-      <w:proofErr w:type="spellEnd"/>
-      <w:r>
-        <w:t xml:space="preserve"> = 256;</w:t>
+        <w:t>&gt;&gt; npts = 256;</w:t>
       </w:r>
     </w:p>
     <w:p>
@@ -17272,71 +17027,7 @@
           <w:color w:val="000000"/>
           <w:sz w:val="20"/>
         </w:rPr>
-        <w:t xml:space="preserve">[p, </w:t>
-      </w:r>
-      <w:proofErr w:type="spellStart"/>
-      <w:r>
-        <w:rPr>
-          <w:rFonts w:ascii="Courier New" w:hAnsi="Courier New" w:cs="Courier New"/>
-          <w:color w:val="000000"/>
-          <w:sz w:val="20"/>
-        </w:rPr>
-        <w:t>farray</w:t>
-      </w:r>
-      <w:proofErr w:type="spellEnd"/>
-      <w:r>
-        <w:rPr>
-          <w:rFonts w:ascii="Courier New" w:hAnsi="Courier New" w:cs="Courier New"/>
-          <w:color w:val="000000"/>
-          <w:sz w:val="20"/>
-        </w:rPr>
-        <w:t xml:space="preserve">] = </w:t>
-      </w:r>
-      <w:proofErr w:type="spellStart"/>
-      <w:r>
-        <w:rPr>
-          <w:rFonts w:ascii="Courier New" w:hAnsi="Courier New" w:cs="Courier New"/>
-          <w:color w:val="000000"/>
-          <w:sz w:val="20"/>
-        </w:rPr>
-        <w:t>pspect</w:t>
-      </w:r>
-      <w:proofErr w:type="spellEnd"/>
-      <w:r>
-        <w:rPr>
-          <w:rFonts w:ascii="Courier New" w:hAnsi="Courier New" w:cs="Courier New"/>
-          <w:color w:val="000000"/>
-          <w:sz w:val="20"/>
-        </w:rPr>
-        <w:t>(</w:t>
-      </w:r>
-      <w:proofErr w:type="spellStart"/>
-      <w:proofErr w:type="gramStart"/>
-      <w:r>
-        <w:rPr>
-          <w:rFonts w:ascii="Courier New" w:hAnsi="Courier New" w:cs="Courier New"/>
-          <w:color w:val="000000"/>
-          <w:sz w:val="20"/>
-        </w:rPr>
-        <w:t>x,dt</w:t>
-      </w:r>
-      <w:proofErr w:type="gramEnd"/>
-      <w:r>
-        <w:rPr>
-          <w:rFonts w:ascii="Courier New" w:hAnsi="Courier New" w:cs="Courier New"/>
-          <w:color w:val="000000"/>
-          <w:sz w:val="20"/>
-        </w:rPr>
-        <w:t>,npts</w:t>
-      </w:r>
-      <w:proofErr w:type="spellEnd"/>
-      <w:r>
-        <w:rPr>
-          <w:rFonts w:ascii="Courier New" w:hAnsi="Courier New" w:cs="Courier New"/>
-          <w:color w:val="000000"/>
-          <w:sz w:val="20"/>
-        </w:rPr>
-        <w:t>)</w:t>
+        <w:t>[p, farray] = pspect(x,dt,npts)</w:t>
       </w:r>
     </w:p>
     <w:p>
@@ -17381,13 +17072,98 @@
           <w:tab w:val="left" w:pos="360"/>
         </w:tabs>
       </w:pPr>
+      <w:r>
+        <w:drawing>
+          <wp:inline distT="0" distB="0" distL="0" distR="0" wp14:anchorId="61374040" wp14:editId="1FA8B403">
+            <wp:extent cx="4505954" cy="2791215"/>
+            <wp:effectExtent l="0" t="0" r="0" b="9525"/>
+            <wp:docPr id="461096383" name="Picture 1"/>
+            <wp:cNvGraphicFramePr>
+              <a:graphicFrameLocks xmlns:a="http://schemas.openxmlformats.org/drawingml/2006/main" noChangeAspect="1"/>
+            </wp:cNvGraphicFramePr>
+            <a:graphic xmlns:a="http://schemas.openxmlformats.org/drawingml/2006/main">
+              <a:graphicData uri="http://schemas.openxmlformats.org/drawingml/2006/picture">
+                <pic:pic xmlns:pic="http://schemas.openxmlformats.org/drawingml/2006/picture">
+                  <pic:nvPicPr>
+                    <pic:cNvPr id="461096383" name=""/>
+                    <pic:cNvPicPr/>
+                  </pic:nvPicPr>
+                  <pic:blipFill>
+                    <a:blip r:embed="rId55"/>
+                    <a:stretch>
+                      <a:fillRect/>
+                    </a:stretch>
+                  </pic:blipFill>
+                  <pic:spPr>
+                    <a:xfrm>
+                      <a:off x="0" y="0"/>
+                      <a:ext cx="4505954" cy="2791215"/>
+                    </a:xfrm>
+                    <a:prstGeom prst="rect">
+                      <a:avLst/>
+                    </a:prstGeom>
+                  </pic:spPr>
+                </pic:pic>
+              </a:graphicData>
+            </a:graphic>
+          </wp:inline>
+        </w:drawing>
+      </w:r>
     </w:p>
     <w:p>
       <w:pPr>
+        <w:tabs>
+          <w:tab w:val="left" w:pos="360"/>
+        </w:tabs>
+      </w:pPr>
+      <w:r>
+        <w:drawing>
+          <wp:inline distT="0" distB="0" distL="0" distR="0" wp14:anchorId="64BD5D3C" wp14:editId="4FAEBC22">
+            <wp:extent cx="4534533" cy="2848373"/>
+            <wp:effectExtent l="0" t="0" r="0" b="9525"/>
+            <wp:docPr id="904117878" name="Picture 1"/>
+            <wp:cNvGraphicFramePr>
+              <a:graphicFrameLocks xmlns:a="http://schemas.openxmlformats.org/drawingml/2006/main" noChangeAspect="1"/>
+            </wp:cNvGraphicFramePr>
+            <a:graphic xmlns:a="http://schemas.openxmlformats.org/drawingml/2006/main">
+              <a:graphicData uri="http://schemas.openxmlformats.org/drawingml/2006/picture">
+                <pic:pic xmlns:pic="http://schemas.openxmlformats.org/drawingml/2006/picture">
+                  <pic:nvPicPr>
+                    <pic:cNvPr id="904117878" name=""/>
+                    <pic:cNvPicPr/>
+                  </pic:nvPicPr>
+                  <pic:blipFill>
+                    <a:blip r:embed="rId56"/>
+                    <a:stretch>
+                      <a:fillRect/>
+                    </a:stretch>
+                  </pic:blipFill>
+                  <pic:spPr>
+                    <a:xfrm>
+                      <a:off x="0" y="0"/>
+                      <a:ext cx="4534533" cy="2848373"/>
+                    </a:xfrm>
+                    <a:prstGeom prst="rect">
+                      <a:avLst/>
+                    </a:prstGeom>
+                  </pic:spPr>
+                </pic:pic>
+              </a:graphicData>
+            </a:graphic>
+          </wp:inline>
+        </w:drawing>
+      </w:r>
+    </w:p>
+    <w:p>
+      <w:pPr>
         <w:pStyle w:val="Heading1"/>
       </w:pPr>
       <w:r>
+        <w:lastRenderedPageBreak/>
         <w:t>Moving Average as a Filter</w:t>
+      </w:r>
+      <w:r>
+        <w:t>1</w:t>
       </w:r>
     </w:p>
     <w:p>
@@ -17629,15 +17405,7 @@
         <w:ind w:left="360"/>
       </w:pPr>
       <w:r>
-        <w:t>&gt;&gt; s = filter(C,</w:t>
-      </w:r>
-      <w:proofErr w:type="gramStart"/>
-      <w:r>
-        <w:t>1,x</w:t>
-      </w:r>
-      <w:proofErr w:type="gramEnd"/>
-      <w:r>
-        <w:t>);</w:t>
+        <w:t>&gt;&gt; s = filter(C,1,x);</w:t>
       </w:r>
     </w:p>
     <w:p>
@@ -17646,6 +17414,88 @@
           <w:tab w:val="left" w:pos="360"/>
         </w:tabs>
       </w:pPr>
+      <w:r>
+        <w:drawing>
+          <wp:inline distT="0" distB="0" distL="0" distR="0" wp14:anchorId="23DC8EC2" wp14:editId="5F5D5B20">
+            <wp:extent cx="4734586" cy="2848373"/>
+            <wp:effectExtent l="0" t="0" r="0" b="9525"/>
+            <wp:docPr id="1252805623" name="Picture 1"/>
+            <wp:cNvGraphicFramePr>
+              <a:graphicFrameLocks xmlns:a="http://schemas.openxmlformats.org/drawingml/2006/main" noChangeAspect="1"/>
+            </wp:cNvGraphicFramePr>
+            <a:graphic xmlns:a="http://schemas.openxmlformats.org/drawingml/2006/main">
+              <a:graphicData uri="http://schemas.openxmlformats.org/drawingml/2006/picture">
+                <pic:pic xmlns:pic="http://schemas.openxmlformats.org/drawingml/2006/picture">
+                  <pic:nvPicPr>
+                    <pic:cNvPr id="1252805623" name=""/>
+                    <pic:cNvPicPr/>
+                  </pic:nvPicPr>
+                  <pic:blipFill>
+                    <a:blip r:embed="rId57"/>
+                    <a:stretch>
+                      <a:fillRect/>
+                    </a:stretch>
+                  </pic:blipFill>
+                  <pic:spPr>
+                    <a:xfrm>
+                      <a:off x="0" y="0"/>
+                      <a:ext cx="4734586" cy="2848373"/>
+                    </a:xfrm>
+                    <a:prstGeom prst="rect">
+                      <a:avLst/>
+                    </a:prstGeom>
+                  </pic:spPr>
+                </pic:pic>
+              </a:graphicData>
+            </a:graphic>
+          </wp:inline>
+        </w:drawing>
+      </w:r>
+    </w:p>
+    <w:p>
+      <w:pPr>
+        <w:tabs>
+          <w:tab w:val="left" w:pos="360"/>
+        </w:tabs>
+      </w:pPr>
+      <w:r>
+        <w:lastRenderedPageBreak/>
+        <w:drawing>
+          <wp:inline distT="0" distB="0" distL="0" distR="0" wp14:anchorId="2F9D99D9" wp14:editId="4C23DE04">
+            <wp:extent cx="4887007" cy="2810267"/>
+            <wp:effectExtent l="0" t="0" r="8890" b="9525"/>
+            <wp:docPr id="1373747026" name="Picture 1"/>
+            <wp:cNvGraphicFramePr>
+              <a:graphicFrameLocks xmlns:a="http://schemas.openxmlformats.org/drawingml/2006/main" noChangeAspect="1"/>
+            </wp:cNvGraphicFramePr>
+            <a:graphic xmlns:a="http://schemas.openxmlformats.org/drawingml/2006/main">
+              <a:graphicData uri="http://schemas.openxmlformats.org/drawingml/2006/picture">
+                <pic:pic xmlns:pic="http://schemas.openxmlformats.org/drawingml/2006/picture">
+                  <pic:nvPicPr>
+                    <pic:cNvPr id="1373747026" name=""/>
+                    <pic:cNvPicPr/>
+                  </pic:nvPicPr>
+                  <pic:blipFill>
+                    <a:blip r:embed="rId58"/>
+                    <a:stretch>
+                      <a:fillRect/>
+                    </a:stretch>
+                  </pic:blipFill>
+                  <pic:spPr>
+                    <a:xfrm>
+                      <a:off x="0" y="0"/>
+                      <a:ext cx="4887007" cy="2810267"/>
+                    </a:xfrm>
+                    <a:prstGeom prst="rect">
+                      <a:avLst/>
+                    </a:prstGeom>
+                  </pic:spPr>
+                </pic:pic>
+              </a:graphicData>
+            </a:graphic>
+          </wp:inline>
+        </w:drawing>
+      </w:r>
     </w:p>
     <w:p>
       <w:pPr>
@@ -17655,19 +17505,7 @@
         <w:ind w:left="360"/>
       </w:pPr>
       <w:r>
-        <w:t xml:space="preserve">Explain the difference between the filtered signal and the unfiltered signal.  Also explain the difference between the ensemble spectrum of the filtered signal and the ensembled spectrum of </w:t>
-      </w:r>
-      <w:r>
-        <w:lastRenderedPageBreak/>
-        <w:t xml:space="preserve">the unfiltered signal.  Finally, explain the difference between the ensemble spectrum of the </w:t>
-      </w:r>
-      <w:proofErr w:type="spellStart"/>
-      <w:r>
-        <w:t>the</w:t>
-      </w:r>
-      <w:proofErr w:type="spellEnd"/>
-      <w:r>
-        <w:t xml:space="preserve"> filtered signal and the individual spectrum of the filtered signal.</w:t>
+        <w:t>Explain the difference between the filtered signal and the unfiltered signal.  Also explain the difference between the ensemble spectrum of the filtered signal and the ensembled spectrum of the unfiltered signal.  Finally, explain the difference between the ensemble spectrum of the the filtered signal and the individual spectrum of the filtered signal.</w:t>
       </w:r>
     </w:p>
     <w:p>
@@ -17698,15 +17536,7 @@
         <w:spacing w:after="0" w:line="240" w:lineRule="auto"/>
       </w:pPr>
       <w:r>
-        <w:t xml:space="preserve">Find the mathematical description of the magnitude-squared of the Fourier transform of the rectangle (it will have the form of the </w:t>
-      </w:r>
-      <w:proofErr w:type="spellStart"/>
-      <w:r>
-        <w:t>sinc</w:t>
-      </w:r>
-      <w:proofErr w:type="spellEnd"/>
-      <w:r>
-        <w:t xml:space="preserve"> function).  Plot this function on top of the power spectrum of the ensemble spectrum calculated in Exercise 2.  Explain the similarities and differences.</w:t>
+        <w:t>Find the mathematical description of the magnitude-squared of the Fourier transform of the rectangle (it will have the form of the sinc function).  Plot this function on top of the power spectrum of the ensemble spectrum calculated in Exercise 2.  Explain the similarities and differences.</w:t>
       </w:r>
     </w:p>
     <w:p>
@@ -17746,15 +17576,7 @@
         <w:spacing w:after="0" w:line="240" w:lineRule="auto"/>
       </w:pPr>
       <w:r>
-        <w:t xml:space="preserve">Repeat Exercises 3 and 4 with a Hanning window instead of a rectangular window.  You can generate a Hanning window of length 10 in </w:t>
-      </w:r>
-      <w:proofErr w:type="spellStart"/>
-      <w:r>
-        <w:t>Matlab</w:t>
-      </w:r>
-      <w:proofErr w:type="spellEnd"/>
-      <w:r>
-        <w:t xml:space="preserve"> with: </w:t>
+        <w:t xml:space="preserve">Repeat Exercises 3 and 4 with a Hanning window instead of a rectangular window.  You can generate a Hanning window of length 10 in Matlab with: </w:t>
       </w:r>
     </w:p>
     <w:p>
@@ -17771,20 +17593,7 @@
         <w:ind w:left="360"/>
       </w:pPr>
       <w:r>
-        <w:t xml:space="preserve">&gt;&gt; win = </w:t>
-      </w:r>
-      <w:proofErr w:type="spellStart"/>
-      <w:proofErr w:type="gramStart"/>
-      <w:r>
-        <w:t>hanning</w:t>
-      </w:r>
-      <w:proofErr w:type="spellEnd"/>
-      <w:r>
-        <w:t>(</w:t>
-      </w:r>
-      <w:proofErr w:type="gramEnd"/>
-      <w:r>
-        <w:t>10);</w:t>
+        <w:t>&gt;&gt; win = hanning(10);</w:t>
       </w:r>
     </w:p>
     <w:p>
@@ -17976,6 +17785,7 @@
         <w:ind w:left="360"/>
       </w:pPr>
       <w:r>
+        <w:lastRenderedPageBreak/>
         <w:t xml:space="preserve">Where </w:t>
       </w:r>
       <m:oMath>
@@ -18229,32 +18039,7 @@
         <w:ind w:left="360"/>
       </w:pPr>
       <w:r>
-        <w:lastRenderedPageBreak/>
-        <w:t xml:space="preserve">&gt;&gt; </w:t>
-      </w:r>
-      <w:proofErr w:type="spellStart"/>
-      <w:r>
-        <w:t>deriv</w:t>
-      </w:r>
-      <w:proofErr w:type="spellEnd"/>
-      <w:r>
-        <w:t xml:space="preserve"> = </w:t>
-      </w:r>
-      <w:proofErr w:type="gramStart"/>
-      <w:r>
-        <w:t>filter(</w:t>
-      </w:r>
-      <w:proofErr w:type="gramEnd"/>
-      <w:r>
-        <w:t>[-1 1],</w:t>
-      </w:r>
-      <w:proofErr w:type="spellStart"/>
-      <w:r>
-        <w:t>dt,x</w:t>
-      </w:r>
-      <w:proofErr w:type="spellEnd"/>
-      <w:r>
-        <w:t>);</w:t>
+        <w:t>&gt;&gt; deriv = filter([-1 1],dt,x);</w:t>
       </w:r>
     </w:p>
     <w:p>
@@ -18447,12 +18232,12 @@
       </w:pPr>
     </w:p>
     <w:sectPr>
-      <w:headerReference w:type="even" r:id="rId55"/>
-      <w:headerReference w:type="default" r:id="rId56"/>
-      <w:footerReference w:type="even" r:id="rId57"/>
-      <w:footerReference w:type="default" r:id="rId58"/>
-      <w:headerReference w:type="first" r:id="rId59"/>
-      <w:footerReference w:type="first" r:id="rId60"/>
+      <w:headerReference w:type="even" r:id="rId59"/>
+      <w:headerReference w:type="default" r:id="rId60"/>
+      <w:footerReference w:type="even" r:id="rId61"/>
+      <w:footerReference w:type="default" r:id="rId62"/>
+      <w:headerReference w:type="first" r:id="rId63"/>
+      <w:footerReference w:type="first" r:id="rId64"/>
       <w:pgSz w:w="12240" w:h="15840"/>
       <w:pgMar w:top="1620" w:right="1440" w:bottom="1440" w:left="1440" w:header="720" w:footer="720" w:gutter="0"/>
       <w:cols w:space="720"/>
@@ -21704,6 +21489,7 @@
       <c:style val="2"/>
     </mc:Fallback>
   </mc:AlternateContent>
+  <c:clrMapOvr bg1="lt1" tx1="dk1" bg2="lt2" tx2="dk2" accent1="accent1" accent2="accent2" accent3="accent3" accent4="accent4" accent5="accent5" accent6="accent6" hlink="hlink" folHlink="folHlink"/>
   <c:chart>
     <c:autoTitleDeleted val="1"/>
     <c:plotArea>
@@ -21715,85 +21501,493 @@
           <c:idx val="0"/>
           <c:order val="0"/>
           <c:spPr>
-            <a:ln w="19050" cap="rnd">
+            <a:ln w="12700" cap="rnd">
               <a:solidFill>
-                <a:schemeClr val="accent1"/>
+                <a:sysClr val="windowText" lastClr="000000"/>
               </a:solidFill>
               <a:round/>
             </a:ln>
             <a:effectLst/>
           </c:spPr>
           <c:marker>
-            <c:symbol val="circle"/>
-            <c:size val="5"/>
-            <c:spPr>
-              <a:solidFill>
-                <a:schemeClr val="accent1"/>
-              </a:solidFill>
-              <a:ln w="9525">
-                <a:solidFill>
-                  <a:schemeClr val="accent1"/>
-                </a:solidFill>
-              </a:ln>
-              <a:effectLst/>
-            </c:spPr>
+            <c:symbol val="none"/>
           </c:marker>
           <c:xVal>
             <c:numRef>
-              <c:f>Sheet1!$A$2:$A$8</c:f>
+              <c:f>Sheet1!$A$2:$A$78</c:f>
               <c:numCache>
-                <c:formatCode>General</c:formatCode>
-                <c:ptCount val="7"/>
-                <c:pt idx="0">
+                <c:formatCode>_(* #,##0_);_(* \(#,##0\);_(* "-"??_);_(@_)</c:formatCode>
+                <c:ptCount val="77"/>
+                <c:pt idx="0" formatCode="General">
                   <c:v>10</c:v>
                 </c:pt>
                 <c:pt idx="1">
-                  <c:v>100</c:v>
+                  <c:v>12</c:v>
                 </c:pt>
                 <c:pt idx="2">
-                  <c:v>1000</c:v>
+                  <c:v>14.399999999999999</c:v>
                 </c:pt>
                 <c:pt idx="3">
-                  <c:v>10000</c:v>
+                  <c:v>17.279999999999998</c:v>
                 </c:pt>
                 <c:pt idx="4">
-                  <c:v>100000</c:v>
+                  <c:v>20.735999999999997</c:v>
                 </c:pt>
                 <c:pt idx="5">
-                  <c:v>1000000</c:v>
-                </c:pt>
-                <c:pt idx="6" formatCode="_(* #,##0_);_(* \(#,##0\);_(* &quot;-&quot;??_);_(@_)">
-                  <c:v>10000000</c:v>
+                  <c:v>24.883199999999995</c:v>
+                </c:pt>
+                <c:pt idx="6">
+                  <c:v>29.859839999999991</c:v>
+                </c:pt>
+                <c:pt idx="7">
+                  <c:v>35.831807999999988</c:v>
+                </c:pt>
+                <c:pt idx="8">
+                  <c:v>42.998169599999983</c:v>
+                </c:pt>
+                <c:pt idx="9">
+                  <c:v>51.597803519999978</c:v>
+                </c:pt>
+                <c:pt idx="10">
+                  <c:v>61.917364223999968</c:v>
+                </c:pt>
+                <c:pt idx="11">
+                  <c:v>74.300837068799964</c:v>
+                </c:pt>
+                <c:pt idx="12">
+                  <c:v>89.16100448255996</c:v>
+                </c:pt>
+                <c:pt idx="13">
+                  <c:v>106.99320537907195</c:v>
+                </c:pt>
+                <c:pt idx="14">
+                  <c:v>128.39184645488635</c:v>
+                </c:pt>
+                <c:pt idx="15">
+                  <c:v>154.07021574586361</c:v>
+                </c:pt>
+                <c:pt idx="16">
+                  <c:v>184.88425889503631</c:v>
+                </c:pt>
+                <c:pt idx="17">
+                  <c:v>221.86111067404357</c:v>
+                </c:pt>
+                <c:pt idx="18">
+                  <c:v>266.23333280885225</c:v>
+                </c:pt>
+                <c:pt idx="19">
+                  <c:v>319.47999937062269</c:v>
+                </c:pt>
+                <c:pt idx="20">
+                  <c:v>383.37599924474722</c:v>
+                </c:pt>
+                <c:pt idx="21">
+                  <c:v>460.05119909369665</c:v>
+                </c:pt>
+                <c:pt idx="22">
+                  <c:v>552.06143891243596</c:v>
+                </c:pt>
+                <c:pt idx="23">
+                  <c:v>662.47372669492313</c:v>
+                </c:pt>
+                <c:pt idx="24">
+                  <c:v>794.96847203390769</c:v>
+                </c:pt>
+                <c:pt idx="25">
+                  <c:v>953.9621664406892</c:v>
+                </c:pt>
+                <c:pt idx="26">
+                  <c:v>1144.7545997288271</c:v>
+                </c:pt>
+                <c:pt idx="27">
+                  <c:v>1373.7055196745926</c:v>
+                </c:pt>
+                <c:pt idx="28">
+                  <c:v>1648.4466236095111</c:v>
+                </c:pt>
+                <c:pt idx="29">
+                  <c:v>1978.1359483314131</c:v>
+                </c:pt>
+                <c:pt idx="30">
+                  <c:v>2373.7631379976956</c:v>
+                </c:pt>
+                <c:pt idx="31">
+                  <c:v>2848.5157655972348</c:v>
+                </c:pt>
+                <c:pt idx="32">
+                  <c:v>3418.2189187166819</c:v>
+                </c:pt>
+                <c:pt idx="33">
+                  <c:v>4101.8627024600182</c:v>
+                </c:pt>
+                <c:pt idx="34">
+                  <c:v>4922.2352429520215</c:v>
+                </c:pt>
+                <c:pt idx="35">
+                  <c:v>5906.6822915424254</c:v>
+                </c:pt>
+                <c:pt idx="36">
+                  <c:v>7088.0187498509104</c:v>
+                </c:pt>
+                <c:pt idx="37">
+                  <c:v>8505.6224998210928</c:v>
+                </c:pt>
+                <c:pt idx="38">
+                  <c:v>10206.746999785311</c:v>
+                </c:pt>
+                <c:pt idx="39">
+                  <c:v>12248.096399742373</c:v>
+                </c:pt>
+                <c:pt idx="40">
+                  <c:v>14697.715679690848</c:v>
+                </c:pt>
+                <c:pt idx="41">
+                  <c:v>17637.258815629015</c:v>
+                </c:pt>
+                <c:pt idx="42">
+                  <c:v>21164.710578754817</c:v>
+                </c:pt>
+                <c:pt idx="43">
+                  <c:v>25397.652694505781</c:v>
+                </c:pt>
+                <c:pt idx="44">
+                  <c:v>30477.183233406937</c:v>
+                </c:pt>
+                <c:pt idx="45">
+                  <c:v>36572.619880088321</c:v>
+                </c:pt>
+                <c:pt idx="46">
+                  <c:v>43887.143856105984</c:v>
+                </c:pt>
+                <c:pt idx="47">
+                  <c:v>52664.572627327179</c:v>
+                </c:pt>
+                <c:pt idx="48">
+                  <c:v>63197.487152792615</c:v>
+                </c:pt>
+                <c:pt idx="49">
+                  <c:v>75836.984583351135</c:v>
+                </c:pt>
+                <c:pt idx="50">
+                  <c:v>91004.381500021365</c:v>
+                </c:pt>
+                <c:pt idx="51">
+                  <c:v>109205.25780002563</c:v>
+                </c:pt>
+                <c:pt idx="52">
+                  <c:v>131046.30936003075</c:v>
+                </c:pt>
+                <c:pt idx="53">
+                  <c:v>157255.57123203689</c:v>
+                </c:pt>
+                <c:pt idx="54">
+                  <c:v>188706.68547844427</c:v>
+                </c:pt>
+                <c:pt idx="55">
+                  <c:v>226448.02257413312</c:v>
+                </c:pt>
+                <c:pt idx="56">
+                  <c:v>271737.62708895974</c:v>
+                </c:pt>
+                <c:pt idx="57">
+                  <c:v>326085.15250675165</c:v>
+                </c:pt>
+                <c:pt idx="58">
+                  <c:v>391302.18300810194</c:v>
+                </c:pt>
+                <c:pt idx="59">
+                  <c:v>469562.61960972234</c:v>
+                </c:pt>
+                <c:pt idx="60">
+                  <c:v>563475.14353166684</c:v>
+                </c:pt>
+                <c:pt idx="61">
+                  <c:v>676170.1722380002</c:v>
+                </c:pt>
+                <c:pt idx="62">
+                  <c:v>811404.20668560022</c:v>
+                </c:pt>
+                <c:pt idx="63">
+                  <c:v>973685.04802272026</c:v>
+                </c:pt>
+                <c:pt idx="64">
+                  <c:v>1168422.0576272642</c:v>
+                </c:pt>
+                <c:pt idx="65">
+                  <c:v>1402106.4691527169</c:v>
+                </c:pt>
+                <c:pt idx="66">
+                  <c:v>1682527.7629832602</c:v>
+                </c:pt>
+                <c:pt idx="67">
+                  <c:v>2019033.3155799122</c:v>
+                </c:pt>
+                <c:pt idx="68">
+                  <c:v>2422839.9786958946</c:v>
+                </c:pt>
+                <c:pt idx="69">
+                  <c:v>2907407.9744350733</c:v>
+                </c:pt>
+                <c:pt idx="70">
+                  <c:v>3488889.5693220878</c:v>
+                </c:pt>
+                <c:pt idx="71">
+                  <c:v>4186667.4831865053</c:v>
+                </c:pt>
+                <c:pt idx="72">
+                  <c:v>5024000.9798238063</c:v>
+                </c:pt>
+                <c:pt idx="73">
+                  <c:v>6028801.1757885674</c:v>
+                </c:pt>
+                <c:pt idx="74">
+                  <c:v>7234561.4109462807</c:v>
+                </c:pt>
+                <c:pt idx="75">
+                  <c:v>8681473.6931355372</c:v>
+                </c:pt>
+                <c:pt idx="76">
+                  <c:v>10417768.431762645</c:v>
                 </c:pt>
               </c:numCache>
             </c:numRef>
           </c:xVal>
           <c:yVal>
             <c:numRef>
-              <c:f>Sheet1!$C$2:$C$8</c:f>
+              <c:f>Sheet1!$C$2:$C$78</c:f>
               <c:numCache>
                 <c:formatCode>General</c:formatCode>
-                <c:ptCount val="7"/>
+                <c:ptCount val="77"/>
                 <c:pt idx="0">
                   <c:v>-80.000004255649543</c:v>
                 </c:pt>
                 <c:pt idx="1">
-                  <c:v>-60.0004255443137</c:v>
+                  <c:v>-78.41638120718153</c:v>
                 </c:pt>
                 <c:pt idx="2">
-                  <c:v>-40.042349363659994</c:v>
+                  <c:v>-76.832758982605256</c:v>
                 </c:pt>
                 <c:pt idx="3">
-                  <c:v>-22.966436964955392</c:v>
+                  <c:v>-75.249137944431595</c:v>
                 </c:pt>
                 <c:pt idx="4">
-                  <c:v>-19.956786262173576</c:v>
+                  <c:v>-73.665518614674511</c:v>
                 </c:pt>
                 <c:pt idx="5">
-                  <c:v>-19.956571281084209</c:v>
+                  <c:v>-72.081901745030763</c:v>
                 </c:pt>
                 <c:pt idx="6">
-                  <c:v>-19.99913996877622</c:v>
+                  <c:v>-70.498288417936664</c:v>
+                </c:pt>
+                <c:pt idx="7">
+                  <c:v>-68.914680192085868</c:v>
+                </c:pt>
+                <c:pt idx="8">
+                  <c:v>-67.331079311967059</c:v>
+                </c:pt>
+                <c:pt idx="9">
+                  <c:v>-65.747489009581301</c:v>
+                </c:pt>
+                <c:pt idx="10">
+                  <c:v>-64.163913938880114</c:v>
+                </c:pt>
+                <c:pt idx="11">
+                  <c:v>-62.580360801284272</c:v>
+                </c:pt>
+                <c:pt idx="12">
+                  <c:v>-60.996839246280985</c:v>
+                </c:pt>
+                <c:pt idx="13">
+                  <c:v>-59.413363167973429</c:v>
+                </c:pt>
+                <c:pt idx="14">
+                  <c:v>-57.829952571468333</c:v>
+                </c:pt>
+                <c:pt idx="15">
+                  <c:v>-56.246636259139819</c:v>
+                </c:pt>
+                <c:pt idx="16">
+                  <c:v>-54.66345569608356</c:v>
+                </c:pt>
+                <c:pt idx="17">
+                  <c:v>-53.080470570638816</c:v>
+                </c:pt>
+                <c:pt idx="18">
+                  <c:v>-51.497766789664972</c:v>
+                </c:pt>
+                <c:pt idx="19">
+                  <c:v>-49.91546796714411</c:v>
+                </c:pt>
+                <c:pt idx="20">
+                  <c:v>-48.333751916856791</c:v>
+                </c:pt>
+                <c:pt idx="21">
+                  <c:v>-46.752874296527651</c:v>
+                </c:pt>
+                <c:pt idx="22">
+                  <c:v>-45.173202437815519</c:v>
+                </c:pt>
+                <c:pt idx="23">
+                  <c:v>-43.595263612663402</c:v>
+                </c:pt>
+                <c:pt idx="24">
+                  <c:v>-42.019813613070113</c:v>
+                </c:pt>
+                <c:pt idx="25">
+                  <c:v>-40.447933610945341</c:v>
+                </c:pt>
+                <c:pt idx="26">
+                  <c:v>-38.881165767266673</c:v>
+                </c:pt>
+                <c:pt idx="27">
+                  <c:v>-37.321700663646276</c:v>
+                </c:pt>
+                <c:pt idx="28">
+                  <c:v>-35.772631450184448</c:v>
+                </c:pt>
+                <c:pt idx="29">
+                  <c:v>-34.238288631345434</c:v>
+                </c:pt>
+                <c:pt idx="30">
+                  <c:v>-32.7246616680426</c:v>
+                </c:pt>
+                <c:pt idx="31">
+                  <c:v>-31.239892182580235</c:v>
+                </c:pt>
+                <c:pt idx="32">
+                  <c:v>-29.794778726959343</c:v>
+                </c:pt>
+                <c:pt idx="33">
+                  <c:v>-28.403155765474754</c:v>
+                </c:pt>
+                <c:pt idx="34">
+                  <c:v>-27.081903668712847</c:v>
+                </c:pt>
+                <c:pt idx="35">
+                  <c:v>-25.850253347770771</c:v>
+                </c:pt>
+                <c:pt idx="36">
+                  <c:v>-24.728071113395128</c:v>
+                </c:pt>
+                <c:pt idx="37">
+                  <c:v>-23.733084384345041</c:v>
+                </c:pt>
+                <c:pt idx="38">
+                  <c:v>-22.877570816746232</c:v>
+                </c:pt>
+                <c:pt idx="39">
+                  <c:v>-22.165615177092594</c:v>
+                </c:pt>
+                <c:pt idx="40">
+                  <c:v>-21.59211654679314</c:v>
+                </c:pt>
+                <c:pt idx="41">
+                  <c:v>-21.144022281290098</c:v>
+                </c:pt>
+                <c:pt idx="42">
+                  <c:v>-20.803200299829975</c:v>
+                </c:pt>
+                <c:pt idx="43">
+                  <c:v>-20.549736370243437</c:v>
+                </c:pt>
+                <c:pt idx="44">
+                  <c:v>-20.364602758587282</c:v>
+                </c:pt>
+                <c:pt idx="45">
+                  <c:v>-20.231248466094222</c:v>
+                </c:pt>
+                <c:pt idx="46">
+                  <c:v>-20.136197359354338</c:v>
+                </c:pt>
+                <c:pt idx="47">
+                  <c:v>-20.068981432430476</c:v>
+                </c:pt>
+                <c:pt idx="48">
+                  <c:v>-20.021738407023054</c:v>
+                </c:pt>
+                <c:pt idx="49">
+                  <c:v>-19.988704388825273</c:v>
+                </c:pt>
+                <c:pt idx="50">
+                  <c:v>-19.965728588429425</c:v>
+                </c:pt>
+                <c:pt idx="51">
+                  <c:v>-19.949863713510197</c:v>
+                </c:pt>
+                <c:pt idx="52">
+                  <c:v>-19.939043991970468</c:v>
+                </c:pt>
+                <c:pt idx="53">
+                  <c:v>-19.931843317556879</c:v>
+                </c:pt>
+                <c:pt idx="54">
+                  <c:v>-19.927299108506777</c:v>
+                </c:pt>
+                <c:pt idx="55">
+                  <c:v>-19.924786493305206</c:v>
+                </c:pt>
+                <c:pt idx="56">
+                  <c:v>-19.923928504062999</c:v>
+                </c:pt>
+                <c:pt idx="57">
+                  <c:v>-19.924529081374839</c:v>
+                </c:pt>
+                <c:pt idx="58">
+                  <c:v>-19.926516247990861</c:v>
+                </c:pt>
+                <c:pt idx="59">
+                  <c:v>-19.929883585019404</c:v>
+                </c:pt>
+                <c:pt idx="60">
+                  <c:v>-19.934621720989753</c:v>
+                </c:pt>
+                <c:pt idx="61">
+                  <c:v>-19.940641589023663</c:v>
+                </c:pt>
+                <c:pt idx="62">
+                  <c:v>-19.947708361981761</c:v>
+                </c:pt>
+                <c:pt idx="63">
+                  <c:v>-19.95541979973428</c:v>
+                </c:pt>
+                <c:pt idx="64">
+                  <c:v>-19.963255952741331</c:v>
+                </c:pt>
+                <c:pt idx="65">
+                  <c:v>-19.970689978867618</c:v>
+                </c:pt>
+                <c:pt idx="66">
+                  <c:v>-19.977307626975531</c:v>
+                </c:pt>
+                <c:pt idx="67">
+                  <c:v>-19.982877264570352</c:v>
+                </c:pt>
+                <c:pt idx="68">
+                  <c:v>-19.987349428011107</c:v>
+                </c:pt>
+                <c:pt idx="69">
+                  <c:v>-19.990807232579957</c:v>
+                </c:pt>
+                <c:pt idx="70">
+                  <c:v>-19.993403669983621</c:v>
+                </c:pt>
+                <c:pt idx="71">
+                  <c:v>-19.995310873267343</c:v>
+                </c:pt>
+                <c:pt idx="72">
+                  <c:v>-19.996689296672841</c:v>
+                </c:pt>
+                <c:pt idx="73">
+                  <c:v>-19.997673936291317</c:v>
+                </c:pt>
+                <c:pt idx="74">
+                  <c:v>-19.998371415262401</c:v>
+                </c:pt>
+                <c:pt idx="75">
+                  <c:v>-19.99886255336294</c:v>
+                </c:pt>
+                <c:pt idx="76">
+                  <c:v>-19.999206948733878</c:v>
                 </c:pt>
               </c:numCache>
             </c:numRef>
@@ -21801,7 +21995,7 @@
           <c:smooth val="0"/>
           <c:extLst>
             <c:ext xmlns:c16="http://schemas.microsoft.com/office/drawing/2014/chart" uri="{C3380CC4-5D6E-409C-BE32-E72D297353CC}">
-              <c16:uniqueId val="{00000000-73B3-49DE-B6E4-DCEFC4738DC3}"/>
+              <c16:uniqueId val="{00000000-6A9A-4EE3-8EC7-DF1BC4142898}"/>
             </c:ext>
           </c:extLst>
         </c:ser>
@@ -21821,6 +22015,7 @@
         <c:scaling>
           <c:logBase val="10"/>
           <c:orientation val="minMax"/>
+          <c:max val="10000000"/>
           <c:min val="10"/>
         </c:scaling>
         <c:delete val="0"/>
@@ -21839,10 +22034,59 @@
             <a:effectLst/>
           </c:spPr>
         </c:majorGridlines>
+        <c:title>
+          <c:tx>
+            <c:rich>
+              <a:bodyPr rot="0" spcFirstLastPara="1" vertOverflow="ellipsis" vert="horz" wrap="square" anchor="ctr" anchorCtr="1"/>
+              <a:lstStyle/>
+              <a:p>
+                <a:pPr>
+                  <a:defRPr sz="1000" b="0" i="0" u="none" strike="noStrike" kern="1200" baseline="0">
+                    <a:solidFill>
+                      <a:sysClr val="windowText" lastClr="000000"/>
+                    </a:solidFill>
+                    <a:latin typeface="+mn-lt"/>
+                    <a:ea typeface="+mn-ea"/>
+                    <a:cs typeface="+mn-cs"/>
+                  </a:defRPr>
+                </a:pPr>
+                <a:r>
+                  <a:rPr lang="en-US"/>
+                  <a:t>Frequency</a:t>
+                </a:r>
+              </a:p>
+            </c:rich>
+          </c:tx>
+          <c:overlay val="0"/>
+          <c:spPr>
+            <a:noFill/>
+            <a:ln>
+              <a:noFill/>
+            </a:ln>
+            <a:effectLst/>
+          </c:spPr>
+          <c:txPr>
+            <a:bodyPr rot="0" spcFirstLastPara="1" vertOverflow="ellipsis" vert="horz" wrap="square" anchor="ctr" anchorCtr="1"/>
+            <a:lstStyle/>
+            <a:p>
+              <a:pPr>
+                <a:defRPr sz="1000" b="0" i="0" u="none" strike="noStrike" kern="1200" baseline="0">
+                  <a:solidFill>
+                    <a:sysClr val="windowText" lastClr="000000"/>
+                  </a:solidFill>
+                  <a:latin typeface="+mn-lt"/>
+                  <a:ea typeface="+mn-ea"/>
+                  <a:cs typeface="+mn-cs"/>
+                </a:defRPr>
+              </a:pPr>
+              <a:endParaRPr lang="en-US"/>
+            </a:p>
+          </c:txPr>
+        </c:title>
         <c:numFmt formatCode="General" sourceLinked="1"/>
         <c:majorTickMark val="none"/>
         <c:minorTickMark val="none"/>
-        <c:tickLblPos val="nextTo"/>
+        <c:tickLblPos val="low"/>
         <c:spPr>
           <a:noFill/>
           <a:ln w="9525" cap="flat" cmpd="sng" algn="ctr">
@@ -21863,10 +22107,7 @@
             <a:pPr>
               <a:defRPr sz="900" b="0" i="0" u="none" strike="noStrike" kern="1200" baseline="0">
                 <a:solidFill>
-                  <a:schemeClr val="tx1">
-                    <a:lumMod val="65000"/>
-                    <a:lumOff val="35000"/>
-                  </a:schemeClr>
+                  <a:sysClr val="windowText" lastClr="000000"/>
                 </a:solidFill>
                 <a:latin typeface="+mn-lt"/>
                 <a:ea typeface="+mn-ea"/>
@@ -21901,6 +22142,55 @@
             <a:effectLst/>
           </c:spPr>
         </c:majorGridlines>
+        <c:title>
+          <c:tx>
+            <c:rich>
+              <a:bodyPr rot="-5400000" spcFirstLastPara="1" vertOverflow="ellipsis" vert="horz" wrap="square" anchor="ctr" anchorCtr="1"/>
+              <a:lstStyle/>
+              <a:p>
+                <a:pPr>
+                  <a:defRPr sz="1000" b="0" i="0" u="none" strike="noStrike" kern="1200" baseline="0">
+                    <a:solidFill>
+                      <a:sysClr val="windowText" lastClr="000000"/>
+                    </a:solidFill>
+                    <a:latin typeface="+mn-lt"/>
+                    <a:ea typeface="+mn-ea"/>
+                    <a:cs typeface="+mn-cs"/>
+                  </a:defRPr>
+                </a:pPr>
+                <a:r>
+                  <a:rPr lang="en-US"/>
+                  <a:t>Magnitude</a:t>
+                </a:r>
+              </a:p>
+            </c:rich>
+          </c:tx>
+          <c:overlay val="0"/>
+          <c:spPr>
+            <a:noFill/>
+            <a:ln>
+              <a:noFill/>
+            </a:ln>
+            <a:effectLst/>
+          </c:spPr>
+          <c:txPr>
+            <a:bodyPr rot="-5400000" spcFirstLastPara="1" vertOverflow="ellipsis" vert="horz" wrap="square" anchor="ctr" anchorCtr="1"/>
+            <a:lstStyle/>
+            <a:p>
+              <a:pPr>
+                <a:defRPr sz="1000" b="0" i="0" u="none" strike="noStrike" kern="1200" baseline="0">
+                  <a:solidFill>
+                    <a:sysClr val="windowText" lastClr="000000"/>
+                  </a:solidFill>
+                  <a:latin typeface="+mn-lt"/>
+                  <a:ea typeface="+mn-ea"/>
+                  <a:cs typeface="+mn-cs"/>
+                </a:defRPr>
+              </a:pPr>
+              <a:endParaRPr lang="en-US"/>
+            </a:p>
+          </c:txPr>
+        </c:title>
         <c:numFmt formatCode="General" sourceLinked="1"/>
         <c:majorTickMark val="none"/>
         <c:minorTickMark val="none"/>
@@ -21925,10 +22215,7 @@
             <a:pPr>
               <a:defRPr sz="900" b="0" i="0" u="none" strike="noStrike" kern="1200" baseline="0">
                 <a:solidFill>
-                  <a:schemeClr val="tx1">
-                    <a:lumMod val="65000"/>
-                    <a:lumOff val="35000"/>
-                  </a:schemeClr>
+                  <a:sysClr val="windowText" lastClr="000000"/>
                 </a:solidFill>
                 <a:latin typeface="+mn-lt"/>
                 <a:ea typeface="+mn-ea"/>
@@ -21974,12 +22261,16 @@
     <a:lstStyle/>
     <a:p>
       <a:pPr>
-        <a:defRPr/>
+        <a:defRPr>
+          <a:solidFill>
+            <a:sysClr val="windowText" lastClr="000000"/>
+          </a:solidFill>
+        </a:defRPr>
       </a:pPr>
       <a:endParaRPr lang="en-US"/>
     </a:p>
   </c:txPr>
-  <c:externalData r:id="rId3">
+  <c:externalData r:id="rId4">
     <c:autoUpdate val="0"/>
   </c:externalData>
 </c:chartSpace>
@@ -21998,10 +22289,21 @@
       <c:style val="2"/>
     </mc:Fallback>
   </mc:AlternateContent>
+  <c:clrMapOvr bg1="lt1" tx1="dk1" bg2="lt2" tx2="dk2" accent1="accent1" accent2="accent2" accent3="accent3" accent4="accent4" accent5="accent5" accent6="accent6" hlink="hlink" folHlink="folHlink"/>
   <c:chart>
     <c:autoTitleDeleted val="1"/>
     <c:plotArea>
-      <c:layout/>
+      <c:layout>
+        <c:manualLayout>
+          <c:layoutTarget val="inner"/>
+          <c:xMode val="edge"/>
+          <c:yMode val="edge"/>
+          <c:x val="0.2023941382327209"/>
+          <c:y val="7.938711402824869E-2"/>
+          <c:w val="0.71604330708661412"/>
+          <c:h val="0.69930069533842221"/>
+        </c:manualLayout>
+      </c:layout>
       <c:scatterChart>
         <c:scatterStyle val="lineMarker"/>
         <c:varyColors val="0"/>
@@ -22009,85 +22311,491 @@
           <c:idx val="0"/>
           <c:order val="0"/>
           <c:spPr>
-            <a:ln w="19050" cap="rnd">
+            <a:ln>
               <a:solidFill>
-                <a:schemeClr val="accent1"/>
+                <a:sysClr val="windowText" lastClr="000000"/>
               </a:solidFill>
-              <a:round/>
             </a:ln>
-            <a:effectLst/>
           </c:spPr>
           <c:marker>
-            <c:symbol val="circle"/>
-            <c:size val="5"/>
-            <c:spPr>
-              <a:solidFill>
-                <a:schemeClr val="accent1"/>
-              </a:solidFill>
-              <a:ln w="9525">
-                <a:solidFill>
-                  <a:schemeClr val="accent1"/>
-                </a:solidFill>
-              </a:ln>
-              <a:effectLst/>
-            </c:spPr>
+            <c:symbol val="none"/>
           </c:marker>
           <c:xVal>
             <c:numRef>
-              <c:f>Sheet1!$A$2:$A$8</c:f>
+              <c:f>Sheet1!$A$2:$A$78</c:f>
               <c:numCache>
-                <c:formatCode>General</c:formatCode>
-                <c:ptCount val="7"/>
-                <c:pt idx="0">
+                <c:formatCode>_(* #,##0_);_(* \(#,##0\);_(* "-"??_);_(@_)</c:formatCode>
+                <c:ptCount val="77"/>
+                <c:pt idx="0" formatCode="General">
                   <c:v>10</c:v>
                 </c:pt>
                 <c:pt idx="1">
-                  <c:v>100</c:v>
+                  <c:v>12</c:v>
                 </c:pt>
                 <c:pt idx="2">
-                  <c:v>1000</c:v>
+                  <c:v>14.399999999999999</c:v>
                 </c:pt>
                 <c:pt idx="3">
-                  <c:v>10000</c:v>
+                  <c:v>17.279999999999998</c:v>
                 </c:pt>
                 <c:pt idx="4">
-                  <c:v>100000</c:v>
+                  <c:v>20.735999999999997</c:v>
                 </c:pt>
                 <c:pt idx="5">
-                  <c:v>1000000</c:v>
-                </c:pt>
-                <c:pt idx="6" formatCode="_(* #,##0_);_(* \(#,##0\);_(* &quot;-&quot;??_);_(@_)">
-                  <c:v>10000000</c:v>
+                  <c:v>24.883199999999995</c:v>
+                </c:pt>
+                <c:pt idx="6">
+                  <c:v>29.859839999999991</c:v>
+                </c:pt>
+                <c:pt idx="7">
+                  <c:v>35.831807999999988</c:v>
+                </c:pt>
+                <c:pt idx="8">
+                  <c:v>42.998169599999983</c:v>
+                </c:pt>
+                <c:pt idx="9">
+                  <c:v>51.597803519999978</c:v>
+                </c:pt>
+                <c:pt idx="10">
+                  <c:v>61.917364223999968</c:v>
+                </c:pt>
+                <c:pt idx="11">
+                  <c:v>74.300837068799964</c:v>
+                </c:pt>
+                <c:pt idx="12">
+                  <c:v>89.16100448255996</c:v>
+                </c:pt>
+                <c:pt idx="13">
+                  <c:v>106.99320537907195</c:v>
+                </c:pt>
+                <c:pt idx="14">
+                  <c:v>128.39184645488635</c:v>
+                </c:pt>
+                <c:pt idx="15">
+                  <c:v>154.07021574586361</c:v>
+                </c:pt>
+                <c:pt idx="16">
+                  <c:v>184.88425889503631</c:v>
+                </c:pt>
+                <c:pt idx="17">
+                  <c:v>221.86111067404357</c:v>
+                </c:pt>
+                <c:pt idx="18">
+                  <c:v>266.23333280885225</c:v>
+                </c:pt>
+                <c:pt idx="19">
+                  <c:v>319.47999937062269</c:v>
+                </c:pt>
+                <c:pt idx="20">
+                  <c:v>383.37599924474722</c:v>
+                </c:pt>
+                <c:pt idx="21">
+                  <c:v>460.05119909369665</c:v>
+                </c:pt>
+                <c:pt idx="22">
+                  <c:v>552.06143891243596</c:v>
+                </c:pt>
+                <c:pt idx="23">
+                  <c:v>662.47372669492313</c:v>
+                </c:pt>
+                <c:pt idx="24">
+                  <c:v>794.96847203390769</c:v>
+                </c:pt>
+                <c:pt idx="25">
+                  <c:v>953.9621664406892</c:v>
+                </c:pt>
+                <c:pt idx="26">
+                  <c:v>1144.7545997288271</c:v>
+                </c:pt>
+                <c:pt idx="27">
+                  <c:v>1373.7055196745926</c:v>
+                </c:pt>
+                <c:pt idx="28">
+                  <c:v>1648.4466236095111</c:v>
+                </c:pt>
+                <c:pt idx="29">
+                  <c:v>1978.1359483314131</c:v>
+                </c:pt>
+                <c:pt idx="30">
+                  <c:v>2373.7631379976956</c:v>
+                </c:pt>
+                <c:pt idx="31">
+                  <c:v>2848.5157655972348</c:v>
+                </c:pt>
+                <c:pt idx="32">
+                  <c:v>3418.2189187166819</c:v>
+                </c:pt>
+                <c:pt idx="33">
+                  <c:v>4101.8627024600182</c:v>
+                </c:pt>
+                <c:pt idx="34">
+                  <c:v>4922.2352429520215</c:v>
+                </c:pt>
+                <c:pt idx="35">
+                  <c:v>5906.6822915424254</c:v>
+                </c:pt>
+                <c:pt idx="36">
+                  <c:v>7088.0187498509104</c:v>
+                </c:pt>
+                <c:pt idx="37">
+                  <c:v>8505.6224998210928</c:v>
+                </c:pt>
+                <c:pt idx="38">
+                  <c:v>10206.746999785311</c:v>
+                </c:pt>
+                <c:pt idx="39">
+                  <c:v>12248.096399742373</c:v>
+                </c:pt>
+                <c:pt idx="40">
+                  <c:v>14697.715679690848</c:v>
+                </c:pt>
+                <c:pt idx="41">
+                  <c:v>17637.258815629015</c:v>
+                </c:pt>
+                <c:pt idx="42">
+                  <c:v>21164.710578754817</c:v>
+                </c:pt>
+                <c:pt idx="43">
+                  <c:v>25397.652694505781</c:v>
+                </c:pt>
+                <c:pt idx="44">
+                  <c:v>30477.183233406937</c:v>
+                </c:pt>
+                <c:pt idx="45">
+                  <c:v>36572.619880088321</c:v>
+                </c:pt>
+                <c:pt idx="46">
+                  <c:v>43887.143856105984</c:v>
+                </c:pt>
+                <c:pt idx="47">
+                  <c:v>52664.572627327179</c:v>
+                </c:pt>
+                <c:pt idx="48">
+                  <c:v>63197.487152792615</c:v>
+                </c:pt>
+                <c:pt idx="49">
+                  <c:v>75836.984583351135</c:v>
+                </c:pt>
+                <c:pt idx="50">
+                  <c:v>91004.381500021365</c:v>
+                </c:pt>
+                <c:pt idx="51">
+                  <c:v>109205.25780002563</c:v>
+                </c:pt>
+                <c:pt idx="52">
+                  <c:v>131046.30936003075</c:v>
+                </c:pt>
+                <c:pt idx="53">
+                  <c:v>157255.57123203689</c:v>
+                </c:pt>
+                <c:pt idx="54">
+                  <c:v>188706.68547844427</c:v>
+                </c:pt>
+                <c:pt idx="55">
+                  <c:v>226448.02257413312</c:v>
+                </c:pt>
+                <c:pt idx="56">
+                  <c:v>271737.62708895974</c:v>
+                </c:pt>
+                <c:pt idx="57">
+                  <c:v>326085.15250675165</c:v>
+                </c:pt>
+                <c:pt idx="58">
+                  <c:v>391302.18300810194</c:v>
+                </c:pt>
+                <c:pt idx="59">
+                  <c:v>469562.61960972234</c:v>
+                </c:pt>
+                <c:pt idx="60">
+                  <c:v>563475.14353166684</c:v>
+                </c:pt>
+                <c:pt idx="61">
+                  <c:v>676170.1722380002</c:v>
+                </c:pt>
+                <c:pt idx="62">
+                  <c:v>811404.20668560022</c:v>
+                </c:pt>
+                <c:pt idx="63">
+                  <c:v>973685.04802272026</c:v>
+                </c:pt>
+                <c:pt idx="64">
+                  <c:v>1168422.0576272642</c:v>
+                </c:pt>
+                <c:pt idx="65">
+                  <c:v>1402106.4691527169</c:v>
+                </c:pt>
+                <c:pt idx="66">
+                  <c:v>1682527.7629832602</c:v>
+                </c:pt>
+                <c:pt idx="67">
+                  <c:v>2019033.3155799122</c:v>
+                </c:pt>
+                <c:pt idx="68">
+                  <c:v>2422839.9786958946</c:v>
+                </c:pt>
+                <c:pt idx="69">
+                  <c:v>2907407.9744350733</c:v>
+                </c:pt>
+                <c:pt idx="70">
+                  <c:v>3488889.5693220878</c:v>
+                </c:pt>
+                <c:pt idx="71">
+                  <c:v>4186667.4831865053</c:v>
+                </c:pt>
+                <c:pt idx="72">
+                  <c:v>5024000.9798238063</c:v>
+                </c:pt>
+                <c:pt idx="73">
+                  <c:v>6028801.1757885674</c:v>
+                </c:pt>
+                <c:pt idx="74">
+                  <c:v>7234561.4109462807</c:v>
+                </c:pt>
+                <c:pt idx="75">
+                  <c:v>8681473.6931355372</c:v>
+                </c:pt>
+                <c:pt idx="76">
+                  <c:v>10417768.431762645</c:v>
                 </c:pt>
               </c:numCache>
             </c:numRef>
           </c:xVal>
           <c:yVal>
             <c:numRef>
-              <c:f>Sheet1!$D$2:$D$8</c:f>
+              <c:f>Sheet1!$D$2:$D$78</c:f>
               <c:numCache>
                 <c:formatCode>General</c:formatCode>
-                <c:ptCount val="7"/>
+                <c:ptCount val="77"/>
                 <c:pt idx="0">
                   <c:v>89.943277196807657</c:v>
                 </c:pt>
                 <c:pt idx="1">
-                  <c:v>89.432790307347645</c:v>
+                  <c:v>89.931932645950695</c:v>
                 </c:pt>
                 <c:pt idx="2">
-                  <c:v>84.346135281796819</c:v>
+                  <c:v>89.918319192043271</c:v>
                 </c:pt>
                 <c:pt idx="3">
-                  <c:v>45.285022631126395</c:v>
+                  <c:v>89.901983059659315</c:v>
                 </c:pt>
                 <c:pt idx="4">
-                  <c:v>5.7105931374996457</c:v>
+                  <c:v>89.882379722061501</c:v>
                 </c:pt>
                 <c:pt idx="5">
-                  <c:v>0.28791606655708729</c:v>
+                  <c:v>89.858855753686314</c:v>
                 </c:pt>
                 <c:pt idx="6">
-                  <c:v>5.6734111805461758E-4</c:v>
+                  <c:v>89.830627055126413</c:v>
+                </c:pt>
+                <c:pt idx="7">
+                  <c:v>89.796752726565174</c:v>
+                </c:pt>
+                <c:pt idx="8">
+                  <c:v>89.756103721870176</c:v>
+                </c:pt>
+                <c:pt idx="9">
+                  <c:v>89.707325243824016</c:v>
+                </c:pt>
+                <c:pt idx="10">
+                  <c:v>89.648791636231053</c:v>
+                </c:pt>
+                <c:pt idx="11">
+                  <c:v>89.578552285252002</c:v>
+                </c:pt>
+                <c:pt idx="12">
+                  <c:v>89.494266754232086</c:v>
+                </c:pt>
+                <c:pt idx="13">
+                  <c:v>89.393127037451436</c:v>
+                </c:pt>
+                <c:pt idx="14">
+                  <c:v>89.27176442348113</c:v>
+                </c:pt>
+                <c:pt idx="15">
+                  <c:v>89.126138005598094</c:v>
+                </c:pt>
+                <c:pt idx="16">
+                  <c:v>88.951401368140367</c:v>
+                </c:pt>
+                <c:pt idx="17">
+                  <c:v>88.741743428251453</c:v>
+                </c:pt>
+                <c:pt idx="18">
+                  <c:v>88.490198857921698</c:v>
+                </c:pt>
+                <c:pt idx="19">
+                  <c:v>88.188423025911959</c:v>
+                </c:pt>
+                <c:pt idx="20">
+                  <c:v>87.826426125698489</c:v>
+                </c:pt>
+                <c:pt idx="21">
+                  <c:v>87.392261355562454</c:v>
+                </c:pt>
+                <c:pt idx="22">
+                  <c:v>86.87166315533976</c:v>
+                </c:pt>
+                <c:pt idx="23">
+                  <c:v>86.247634387920584</c:v>
+                </c:pt>
+                <c:pt idx="24">
+                  <c:v>85.499987350280961</c:v>
+                </c:pt>
+                <c:pt idx="25">
+                  <c:v>84.604854868205095</c:v>
+                </c:pt>
+                <c:pt idx="26">
+                  <c:v>83.534208076376828</c:v>
+                </c:pt>
+                <c:pt idx="27">
+                  <c:v>82.255452274697305</c:v>
+                </c:pt>
+                <c:pt idx="28">
+                  <c:v>80.731229074347084</c:v>
+                </c:pt>
+                <c:pt idx="29">
+                  <c:v>78.919640776932781</c:v>
+                </c:pt>
+                <c:pt idx="30">
+                  <c:v>76.775237688541438</c:v>
+                </c:pt>
+                <c:pt idx="31">
+                  <c:v>74.251262973420964</c:v>
+                </c:pt>
+                <c:pt idx="32">
+                  <c:v>71.303786607520777</c:v>
+                </c:pt>
+                <c:pt idx="33">
+                  <c:v>67.898356394790994</c:v>
+                </c:pt>
+                <c:pt idx="34">
+                  <c:v>64.019414042406211</c:v>
+                </c:pt>
+                <c:pt idx="35">
+                  <c:v>59.681665965178738</c:v>
+                </c:pt>
+                <c:pt idx="36">
+                  <c:v>54.940761894679795</c:v>
+                </c:pt>
+                <c:pt idx="37">
+                  <c:v>49.898660049192955</c:v>
+                </c:pt>
+                <c:pt idx="38">
+                  <c:v>44.698665056981909</c:v>
+                </c:pt>
+                <c:pt idx="39">
+                  <c:v>39.50815483688627</c:v>
+                </c:pt>
+                <c:pt idx="40">
+                  <c:v>34.492973531182564</c:v>
+                </c:pt>
+                <c:pt idx="41">
+                  <c:v>29.792376604719049</c:v>
+                </c:pt>
+                <c:pt idx="42">
+                  <c:v>25.503071299968937</c:v>
+                </c:pt>
+                <c:pt idx="43">
+                  <c:v>21.67561176138193</c:v>
+                </c:pt>
+                <c:pt idx="44">
+                  <c:v>18.320633024336921</c:v>
+                </c:pt>
+                <c:pt idx="45">
+                  <c:v>15.419806881544892</c:v>
+                </c:pt>
+                <c:pt idx="46">
+                  <c:v>12.937082450704061</c:v>
+                </c:pt>
+                <c:pt idx="47">
+                  <c:v>10.827800711271848</c:v>
+                </c:pt>
+                <c:pt idx="48">
+                  <c:v>9.0450339465032528</c:v>
+                </c:pt>
+                <c:pt idx="49">
+                  <c:v>7.5434701119300112</c:v>
+                </c:pt>
+                <c:pt idx="50">
+                  <c:v>6.2814847363737307</c:v>
+                </c:pt>
+                <c:pt idx="51">
+                  <c:v>5.2220216133390371</c:v>
+                </c:pt>
+                <c:pt idx="52">
+                  <c:v>4.3327612314543069</c:v>
+                </c:pt>
+                <c:pt idx="53">
+                  <c:v>3.5859053636114528</c:v>
+                </c:pt>
+                <c:pt idx="54">
+                  <c:v>2.9577875605846673</c:v>
+                </c:pt>
+                <c:pt idx="55">
+                  <c:v>2.4284375760596513</c:v>
+                </c:pt>
+                <c:pt idx="56">
+                  <c:v>1.9811750817506812</c:v>
+                </c:pt>
+                <c:pt idx="57">
+                  <c:v>1.6022728449194565</c:v>
+                </c:pt>
+                <c:pt idx="58">
+                  <c:v>1.2806993509622882</c:v>
+                </c:pt>
+                <c:pt idx="59">
+                  <c:v>1.0079139293890367</c:v>
+                </c:pt>
+                <c:pt idx="60">
+                  <c:v>0.7776391133261199</c:v>
+                </c:pt>
+                <c:pt idx="61">
+                  <c:v>0.58549221030781784</c:v>
+                </c:pt>
+                <c:pt idx="62">
+                  <c:v>0.42837172322484829</c:v>
+                </c:pt>
+                <c:pt idx="63">
+                  <c:v>0.3036213252184834</c:v>
+                </c:pt>
+                <c:pt idx="64">
+                  <c:v>0.20820507814285835</c:v>
+                </c:pt>
+                <c:pt idx="65">
+                  <c:v>0.13824539834495631</c:v>
+                </c:pt>
+                <c:pt idx="66">
+                  <c:v>8.9123946361590323E-2</c:v>
+                </c:pt>
+                <c:pt idx="67">
+                  <c:v>5.6010744462608085E-2</c:v>
+                </c:pt>
+                <c:pt idx="68">
+                  <c:v>3.447180397108876E-2</c:v>
+                </c:pt>
+                <c:pt idx="69">
+                  <c:v>2.0869193912159384E-2</c:v>
+                </c:pt>
+                <c:pt idx="70">
+                  <c:v>1.247676379233814E-2</c:v>
+                </c:pt>
+                <c:pt idx="71">
+                  <c:v>7.3901925022168552E-3</c:v>
+                </c:pt>
+                <c:pt idx="72">
+                  <c:v>4.3477536236410548E-3</c:v>
+                </c:pt>
+                <c:pt idx="73">
+                  <c:v>2.545415724208135E-3</c:v>
+                </c:pt>
+                <c:pt idx="74">
+                  <c:v>1.4850735791495865E-3</c:v>
+                </c:pt>
+                <c:pt idx="75">
+                  <c:v>8.6432030687500969E-4</c:v>
+                </c:pt>
+                <c:pt idx="76">
+                  <c:v>5.0217477974943221E-4</c:v>
                 </c:pt>
               </c:numCache>
             </c:numRef>
@@ -22095,7 +22803,7 @@
           <c:smooth val="0"/>
           <c:extLst>
             <c:ext xmlns:c16="http://schemas.microsoft.com/office/drawing/2014/chart" uri="{C3380CC4-5D6E-409C-BE32-E72D297353CC}">
-              <c16:uniqueId val="{00000000-E1BE-4615-B97B-3EB1E068DBA2}"/>
+              <c16:uniqueId val="{00000000-1D4F-4A8A-B16B-7D75DAF7D32F}"/>
             </c:ext>
           </c:extLst>
         </c:ser>
@@ -22107,43 +22815,68 @@
           <c:showPercent val="0"/>
           <c:showBubbleSize val="0"/>
         </c:dLbls>
-        <c:axId val="26490143"/>
-        <c:axId val="26492543"/>
+        <c:axId val="651186264"/>
+        <c:axId val="651186656"/>
       </c:scatterChart>
       <c:valAx>
-        <c:axId val="26490143"/>
+        <c:axId val="651186264"/>
         <c:scaling>
           <c:logBase val="10"/>
           <c:orientation val="minMax"/>
+          <c:max val="10000000"/>
+          <c:min val="10"/>
         </c:scaling>
         <c:delete val="0"/>
         <c:axPos val="b"/>
-        <c:majorGridlines>
+        <c:title>
+          <c:tx>
+            <c:rich>
+              <a:bodyPr rot="0" spcFirstLastPara="1" vertOverflow="ellipsis" vert="horz" wrap="square" anchor="ctr" anchorCtr="1"/>
+              <a:lstStyle/>
+              <a:p>
+                <a:pPr>
+                  <a:defRPr sz="1400" b="0" i="0" u="none" strike="noStrike" kern="1200" baseline="0">
+                    <a:solidFill>
+                      <a:sysClr val="windowText" lastClr="000000"/>
+                    </a:solidFill>
+                    <a:latin typeface="+mn-lt"/>
+                    <a:ea typeface="+mn-ea"/>
+                    <a:cs typeface="+mn-cs"/>
+                  </a:defRPr>
+                </a:pPr>
+                <a:r>
+                  <a:rPr lang="en-US"/>
+                  <a:t>Frequency (Hz)</a:t>
+                </a:r>
+              </a:p>
+            </c:rich>
+          </c:tx>
+          <c:layout>
+            <c:manualLayout>
+              <c:xMode val="edge"/>
+              <c:yMode val="edge"/>
+              <c:x val="0.49208195078653477"/>
+              <c:y val="0.88218909216180441"/>
+            </c:manualLayout>
+          </c:layout>
+          <c:overlay val="0"/>
           <c:spPr>
-            <a:ln w="9525" cap="flat" cmpd="sng" algn="ctr">
-              <a:solidFill>
-                <a:schemeClr val="tx1">
-                  <a:lumMod val="15000"/>
-                  <a:lumOff val="85000"/>
-                </a:schemeClr>
-              </a:solidFill>
-              <a:round/>
+            <a:noFill/>
+            <a:ln>
+              <a:noFill/>
             </a:ln>
             <a:effectLst/>
           </c:spPr>
-        </c:majorGridlines>
+        </c:title>
         <c:numFmt formatCode="General" sourceLinked="1"/>
-        <c:majorTickMark val="none"/>
+        <c:majorTickMark val="out"/>
         <c:minorTickMark val="none"/>
         <c:tickLblPos val="nextTo"/>
         <c:spPr>
           <a:noFill/>
           <a:ln w="9525" cap="flat" cmpd="sng" algn="ctr">
             <a:solidFill>
-              <a:schemeClr val="tx1">
-                <a:lumMod val="25000"/>
-                <a:lumOff val="75000"/>
-              </a:schemeClr>
+              <a:schemeClr val="tx1"/>
             </a:solidFill>
             <a:round/>
           </a:ln>
@@ -22154,12 +22887,9 @@
           <a:lstStyle/>
           <a:p>
             <a:pPr>
-              <a:defRPr sz="900" b="0" i="0" u="none" strike="noStrike" kern="1200" baseline="0">
+              <a:defRPr sz="1200" b="0" i="0" u="none" strike="noStrike" kern="1200" baseline="0">
                 <a:solidFill>
-                  <a:schemeClr val="tx1">
-                    <a:lumMod val="65000"/>
-                    <a:lumOff val="35000"/>
-                  </a:schemeClr>
+                  <a:schemeClr val="tx1"/>
                 </a:solidFill>
                 <a:latin typeface="+mn-lt"/>
                 <a:ea typeface="+mn-ea"/>
@@ -22169,43 +22899,66 @@
             <a:endParaRPr lang="en-US"/>
           </a:p>
         </c:txPr>
-        <c:crossAx val="26492543"/>
-        <c:crosses val="autoZero"/>
+        <c:crossAx val="651186656"/>
+        <c:crossesAt val="-90"/>
         <c:crossBetween val="midCat"/>
       </c:valAx>
       <c:valAx>
-        <c:axId val="26492543"/>
+        <c:axId val="651186656"/>
         <c:scaling>
           <c:orientation val="minMax"/>
         </c:scaling>
         <c:delete val="0"/>
         <c:axPos val="l"/>
-        <c:majorGridlines>
+        <c:title>
+          <c:tx>
+            <c:rich>
+              <a:bodyPr rot="-5400000" spcFirstLastPara="1" vertOverflow="ellipsis" vert="horz" wrap="square" anchor="ctr" anchorCtr="1"/>
+              <a:lstStyle/>
+              <a:p>
+                <a:pPr>
+                  <a:defRPr sz="1400" b="0" i="0" u="none" strike="noStrike" kern="1200" baseline="0">
+                    <a:solidFill>
+                      <a:schemeClr val="tx1"/>
+                    </a:solidFill>
+                    <a:latin typeface="+mn-lt"/>
+                    <a:ea typeface="+mn-ea"/>
+                    <a:cs typeface="+mn-cs"/>
+                  </a:defRPr>
+                </a:pPr>
+                <a:r>
+                  <a:rPr lang="en-US"/>
+                  <a:t>Phase (degrees)</a:t>
+                </a:r>
+              </a:p>
+            </c:rich>
+          </c:tx>
+          <c:layout>
+            <c:manualLayout>
+              <c:xMode val="edge"/>
+              <c:yMode val="edge"/>
+              <c:x val="5.6643135125350713E-2"/>
+              <c:y val="0.19115652210140399"/>
+            </c:manualLayout>
+          </c:layout>
+          <c:overlay val="0"/>
           <c:spPr>
-            <a:ln w="9525" cap="flat" cmpd="sng" algn="ctr">
-              <a:solidFill>
-                <a:schemeClr val="tx1">
-                  <a:lumMod val="15000"/>
-                  <a:lumOff val="85000"/>
-                </a:schemeClr>
-              </a:solidFill>
-              <a:round/>
+            <a:noFill/>
+            <a:ln>
+              <a:noFill/>
             </a:ln>
             <a:effectLst/>
           </c:spPr>
-        </c:majorGridlines>
-        <c:numFmt formatCode="General" sourceLinked="1"/>
-        <c:majorTickMark val="none"/>
+        </c:title>
+        <c:numFmt formatCode="General" sourceLinked="0"/>
+        <c:majorTickMark val="out"/>
         <c:minorTickMark val="none"/>
-        <c:tickLblPos val="nextTo"/>
+        <c:tickLblPos val="low"/>
         <c:spPr>
           <a:noFill/>
           <a:ln w="9525" cap="flat" cmpd="sng" algn="ctr">
             <a:solidFill>
-              <a:schemeClr val="tx1">
-                <a:lumMod val="25000"/>
-                <a:lumOff val="75000"/>
-              </a:schemeClr>
+              <a:schemeClr val="tx1"/>
             </a:solidFill>
             <a:round/>
           </a:ln>
@@ -22216,12 +22969,9 @@
           <a:lstStyle/>
           <a:p>
             <a:pPr>
-              <a:defRPr sz="900" b="0" i="0" u="none" strike="noStrike" kern="1200" baseline="0">
+              <a:defRPr sz="1200" b="0" i="0" u="none" strike="noStrike" kern="1200" baseline="0">
                 <a:solidFill>
-                  <a:schemeClr val="tx1">
-                    <a:lumMod val="65000"/>
-                    <a:lumOff val="35000"/>
-                  </a:schemeClr>
+                  <a:schemeClr val="tx1"/>
                 </a:solidFill>
                 <a:latin typeface="+mn-lt"/>
                 <a:ea typeface="+mn-ea"/>
@@ -22231,36 +22981,21 @@
             <a:endParaRPr lang="en-US"/>
           </a:p>
         </c:txPr>
-        <c:crossAx val="26490143"/>
-        <c:crosses val="autoZero"/>
+        <c:crossAx val="651186264"/>
+        <c:crossesAt val="-15"/>
         <c:crossBetween val="midCat"/>
+        <c:majorUnit val="45"/>
       </c:valAx>
-      <c:spPr>
-        <a:noFill/>
-        <a:ln>
-          <a:noFill/>
-        </a:ln>
-        <a:effectLst/>
-      </c:spPr>
     </c:plotArea>
     <c:plotVisOnly val="1"/>
     <c:dispBlanksAs val="gap"/>
     <c:showDLblsOverMax val="0"/>
+    <c:extLst/>
   </c:chart>
   <c:spPr>
-    <a:solidFill>
-      <a:schemeClr val="bg1"/>
-    </a:solidFill>
-    <a:ln w="9525" cap="flat" cmpd="sng" algn="ctr">
-      <a:solidFill>
-        <a:schemeClr val="tx1">
-          <a:lumMod val="15000"/>
-          <a:lumOff val="85000"/>
-        </a:schemeClr>
-      </a:solidFill>
-      <a:round/>
+    <a:ln>
+      <a:noFill/>
     </a:ln>
-    <a:effectLst/>
   </c:spPr>
   <c:txPr>
     <a:bodyPr/>
@@ -22272,7 +23007,7 @@
       <a:endParaRPr lang="en-US"/>
     </a:p>
   </c:txPr>
-  <c:externalData r:id="rId3">
+  <c:externalData r:id="rId2">
     <c:autoUpdate val="0"/>
   </c:externalData>
 </c:chartSpace>
@@ -22318,563 +23053,7 @@
 </cs:colorStyle>
 </file>
 
-<file path=word/charts/colors2.xml><?xml version="1.0" encoding="utf-8"?>
-<cs:colorStyle xmlns:cs="http://schemas.microsoft.com/office/drawing/2012/chartStyle" xmlns:a="http://schemas.openxmlformats.org/drawingml/2006/main" meth="cycle" id="10">
-  <a:schemeClr val="accent1"/>
-  <a:schemeClr val="accent2"/>
-  <a:schemeClr val="accent3"/>
-  <a:schemeClr val="accent4"/>
-  <a:schemeClr val="accent5"/>
-  <a:schemeClr val="accent6"/>
-  <cs:variation/>
-  <cs:variation>
-    <a:lumMod val="60000"/>
-  </cs:variation>
-  <cs:variation>
-    <a:lumMod val="80000"/>
-    <a:lumOff val="20000"/>
-  </cs:variation>
-  <cs:variation>
-    <a:lumMod val="80000"/>
-  </cs:variation>
-  <cs:variation>
-    <a:lumMod val="60000"/>
-    <a:lumOff val="40000"/>
-  </cs:variation>
-  <cs:variation>
-    <a:lumMod val="50000"/>
-  </cs:variation>
-  <cs:variation>
-    <a:lumMod val="70000"/>
-    <a:lumOff val="30000"/>
-  </cs:variation>
-  <cs:variation>
-    <a:lumMod val="70000"/>
-  </cs:variation>
-  <cs:variation>
-    <a:lumMod val="50000"/>
-    <a:lumOff val="50000"/>
-  </cs:variation>
-</cs:colorStyle>
-</file>
-
 <file path=word/charts/style1.xml><?xml version="1.0" encoding="utf-8"?>
-<cs:chartStyle xmlns:cs="http://schemas.microsoft.com/office/drawing/2012/chartStyle" xmlns:a="http://schemas.openxmlformats.org/drawingml/2006/main" id="240">
-  <cs:axisTitle>
-    <cs:lnRef idx="0"/>
-    <cs:fillRef idx="0"/>
-    <cs:effectRef idx="0"/>
-    <cs:fontRef idx="minor">
-      <a:schemeClr val="tx1">
-        <a:lumMod val="65000"/>
-        <a:lumOff val="35000"/>
-      </a:schemeClr>
-    </cs:fontRef>
-    <cs:defRPr sz="1000" kern="1200"/>
-  </cs:axisTitle>
-  <cs:categoryAxis>
-    <cs:lnRef idx="0"/>
-    <cs:fillRef idx="0"/>
-    <cs:effectRef idx="0"/>
-    <cs:fontRef idx="minor">
-      <a:schemeClr val="tx1">
-        <a:lumMod val="65000"/>
-        <a:lumOff val="35000"/>
-      </a:schemeClr>
-    </cs:fontRef>
-    <cs:spPr>
-      <a:ln w="9525" cap="flat" cmpd="sng" algn="ctr">
-        <a:solidFill>
-          <a:schemeClr val="tx1">
-            <a:lumMod val="25000"/>
-            <a:lumOff val="75000"/>
-          </a:schemeClr>
-        </a:solidFill>
-        <a:round/>
-      </a:ln>
-    </cs:spPr>
-    <cs:defRPr sz="900" kern="1200"/>
-  </cs:categoryAxis>
-  <cs:chartArea mods="allowNoFillOverride allowNoLineOverride">
-    <cs:lnRef idx="0"/>
-    <cs:fillRef idx="0"/>
-    <cs:effectRef idx="0"/>
-    <cs:fontRef idx="minor">
-      <a:schemeClr val="tx1"/>
-    </cs:fontRef>
-    <cs:spPr>
-      <a:solidFill>
-        <a:schemeClr val="bg1"/>
-      </a:solidFill>
-      <a:ln w="9525" cap="flat" cmpd="sng" algn="ctr">
-        <a:solidFill>
-          <a:schemeClr val="tx1">
-            <a:lumMod val="15000"/>
-            <a:lumOff val="85000"/>
-          </a:schemeClr>
-        </a:solidFill>
-        <a:round/>
-      </a:ln>
-    </cs:spPr>
-    <cs:defRPr sz="1000" kern="1200"/>
-  </cs:chartArea>
-  <cs:dataLabel>
-    <cs:lnRef idx="0"/>
-    <cs:fillRef idx="0"/>
-    <cs:effectRef idx="0"/>
-    <cs:fontRef idx="minor">
-      <a:schemeClr val="tx1">
-        <a:lumMod val="75000"/>
-        <a:lumOff val="25000"/>
-      </a:schemeClr>
-    </cs:fontRef>
-    <cs:defRPr sz="900" kern="1200"/>
-  </cs:dataLabel>
-  <cs:dataLabelCallout>
-    <cs:lnRef idx="0"/>
-    <cs:fillRef idx="0"/>
-    <cs:effectRef idx="0"/>
-    <cs:fontRef idx="minor">
-      <a:schemeClr val="dk1">
-        <a:lumMod val="65000"/>
-        <a:lumOff val="35000"/>
-      </a:schemeClr>
-    </cs:fontRef>
-    <cs:spPr>
-      <a:solidFill>
-        <a:schemeClr val="lt1"/>
-      </a:solidFill>
-      <a:ln>
-        <a:solidFill>
-          <a:schemeClr val="dk1">
-            <a:lumMod val="25000"/>
-            <a:lumOff val="75000"/>
-          </a:schemeClr>
-        </a:solidFill>
-      </a:ln>
-    </cs:spPr>
-    <cs:defRPr sz="900" kern="1200"/>
-    <cs:bodyPr rot="0" spcFirstLastPara="1" vertOverflow="clip" horzOverflow="clip" vert="horz" wrap="square" lIns="36576" tIns="18288" rIns="36576" bIns="18288" anchor="ctr" anchorCtr="1">
-      <a:spAutoFit/>
-    </cs:bodyPr>
-  </cs:dataLabelCallout>
-  <cs:dataPoint>
-    <cs:lnRef idx="0"/>
-    <cs:fillRef idx="1">
-      <cs:styleClr val="auto"/>
-    </cs:fillRef>
-    <cs:effectRef idx="0"/>
-    <cs:fontRef idx="minor">
-      <a:schemeClr val="tx1"/>
-    </cs:fontRef>
-  </cs:dataPoint>
-  <cs:dataPoint3D>
-    <cs:lnRef idx="0"/>
-    <cs:fillRef idx="1">
-      <cs:styleClr val="auto"/>
-    </cs:fillRef>
-    <cs:effectRef idx="0"/>
-    <cs:fontRef idx="minor">
-      <a:schemeClr val="tx1"/>
-    </cs:fontRef>
-  </cs:dataPoint3D>
-  <cs:dataPointLine>
-    <cs:lnRef idx="0">
-      <cs:styleClr val="auto"/>
-    </cs:lnRef>
-    <cs:fillRef idx="1"/>
-    <cs:effectRef idx="0"/>
-    <cs:fontRef idx="minor">
-      <a:schemeClr val="tx1"/>
-    </cs:fontRef>
-    <cs:spPr>
-      <a:ln w="19050" cap="rnd">
-        <a:solidFill>
-          <a:schemeClr val="phClr"/>
-        </a:solidFill>
-        <a:round/>
-      </a:ln>
-    </cs:spPr>
-  </cs:dataPointLine>
-  <cs:dataPointMarker>
-    <cs:lnRef idx="0">
-      <cs:styleClr val="auto"/>
-    </cs:lnRef>
-    <cs:fillRef idx="1">
-      <cs:styleClr val="auto"/>
-    </cs:fillRef>
-    <cs:effectRef idx="0"/>
-    <cs:fontRef idx="minor">
-      <a:schemeClr val="tx1"/>
-    </cs:fontRef>
-    <cs:spPr>
-      <a:ln w="9525">
-        <a:solidFill>
-          <a:schemeClr val="phClr"/>
-        </a:solidFill>
-      </a:ln>
-    </cs:spPr>
-  </cs:dataPointMarker>
-  <cs:dataPointMarkerLayout symbol="circle" size="5"/>
-  <cs:dataPointWireframe>
-    <cs:lnRef idx="0">
-      <cs:styleClr val="auto"/>
-    </cs:lnRef>
-    <cs:fillRef idx="0"/>
-    <cs:effectRef idx="0"/>
-    <cs:fontRef idx="minor">
-      <a:schemeClr val="dk1"/>
-    </cs:fontRef>
-    <cs:spPr>
-      <a:ln w="9525" cap="rnd">
-        <a:solidFill>
-          <a:schemeClr val="phClr"/>
-        </a:solidFill>
-        <a:round/>
-      </a:ln>
-    </cs:spPr>
-  </cs:dataPointWireframe>
-  <cs:dataTable>
-    <cs:lnRef idx="0"/>
-    <cs:fillRef idx="0"/>
-    <cs:effectRef idx="0"/>
-    <cs:fontRef idx="minor">
-      <a:schemeClr val="tx1">
-        <a:lumMod val="65000"/>
-        <a:lumOff val="35000"/>
-      </a:schemeClr>
-    </cs:fontRef>
-    <cs:spPr>
-      <a:noFill/>
-      <a:ln w="9525" cap="flat" cmpd="sng" algn="ctr">
-        <a:solidFill>
-          <a:schemeClr val="tx1">
-            <a:lumMod val="15000"/>
-            <a:lumOff val="85000"/>
-          </a:schemeClr>
-        </a:solidFill>
-        <a:round/>
-      </a:ln>
-    </cs:spPr>
-    <cs:defRPr sz="900" kern="1200"/>
-  </cs:dataTable>
-  <cs:downBar>
-    <cs:lnRef idx="0"/>
-    <cs:fillRef idx="0"/>
-    <cs:effectRef idx="0"/>
-    <cs:fontRef idx="minor">
-      <a:schemeClr val="tx1"/>
-    </cs:fontRef>
-    <cs:spPr>
-      <a:solidFill>
-        <a:schemeClr val="dk1">
-          <a:lumMod val="75000"/>
-          <a:lumOff val="25000"/>
-        </a:schemeClr>
-      </a:solidFill>
-      <a:ln w="9525" cap="flat" cmpd="sng" algn="ctr">
-        <a:solidFill>
-          <a:schemeClr val="tx1">
-            <a:lumMod val="65000"/>
-            <a:lumOff val="35000"/>
-          </a:schemeClr>
-        </a:solidFill>
-        <a:round/>
-      </a:ln>
-    </cs:spPr>
-  </cs:downBar>
-  <cs:dropLine>
-    <cs:lnRef idx="0"/>
-    <cs:fillRef idx="0"/>
-    <cs:effectRef idx="0"/>
-    <cs:fontRef idx="minor">
-      <a:schemeClr val="tx1"/>
-    </cs:fontRef>
-    <cs:spPr>
-      <a:ln w="9525" cap="flat" cmpd="sng" algn="ctr">
-        <a:solidFill>
-          <a:schemeClr val="tx1">
-            <a:lumMod val="35000"/>
-            <a:lumOff val="65000"/>
-          </a:schemeClr>
-        </a:solidFill>
-        <a:round/>
-      </a:ln>
-    </cs:spPr>
-  </cs:dropLine>
-  <cs:errorBar>
-    <cs:lnRef idx="0"/>
-    <cs:fillRef idx="0"/>
-    <cs:effectRef idx="0"/>
-    <cs:fontRef idx="minor">
-      <a:schemeClr val="tx1"/>
-    </cs:fontRef>
-    <cs:spPr>
-      <a:ln w="9525" cap="flat" cmpd="sng" algn="ctr">
-        <a:solidFill>
-          <a:schemeClr val="tx1">
-            <a:lumMod val="65000"/>
-            <a:lumOff val="35000"/>
-          </a:schemeClr>
-        </a:solidFill>
-        <a:round/>
-      </a:ln>
-    </cs:spPr>
-  </cs:errorBar>
-  <cs:floor>
-    <cs:lnRef idx="0"/>
-    <cs:fillRef idx="0"/>
-    <cs:effectRef idx="0"/>
-    <cs:fontRef idx="minor">
-      <a:schemeClr val="tx1"/>
-    </cs:fontRef>
-    <cs:spPr>
-      <a:noFill/>
-      <a:ln>
-        <a:noFill/>
-      </a:ln>
-    </cs:spPr>
-  </cs:floor>
-  <cs:gridlineMajor>
-    <cs:lnRef idx="0"/>
-    <cs:fillRef idx="0"/>
-    <cs:effectRef idx="0"/>
-    <cs:fontRef idx="minor">
-      <a:schemeClr val="tx1"/>
-    </cs:fontRef>
-    <cs:spPr>
-      <a:ln w="9525" cap="flat" cmpd="sng" algn="ctr">
-        <a:solidFill>
-          <a:schemeClr val="tx1">
-            <a:lumMod val="15000"/>
-            <a:lumOff val="85000"/>
-          </a:schemeClr>
-        </a:solidFill>
-        <a:round/>
-      </a:ln>
-    </cs:spPr>
-  </cs:gridlineMajor>
-  <cs:gridlineMinor>
-    <cs:lnRef idx="0"/>
-    <cs:fillRef idx="0"/>
-    <cs:effectRef idx="0"/>
-    <cs:fontRef idx="minor">
-      <a:schemeClr val="tx1"/>
-    </cs:fontRef>
-    <cs:spPr>
-      <a:ln w="9525" cap="flat" cmpd="sng" algn="ctr">
-        <a:solidFill>
-          <a:schemeClr val="tx1">
-            <a:lumMod val="5000"/>
-            <a:lumOff val="95000"/>
-          </a:schemeClr>
-        </a:solidFill>
-        <a:round/>
-      </a:ln>
-    </cs:spPr>
-  </cs:gridlineMinor>
-  <cs:hiLoLine>
-    <cs:lnRef idx="0"/>
-    <cs:fillRef idx="0"/>
-    <cs:effectRef idx="0"/>
-    <cs:fontRef idx="minor">
-      <a:schemeClr val="tx1"/>
-    </cs:fontRef>
-    <cs:spPr>
-      <a:ln w="9525" cap="flat" cmpd="sng" algn="ctr">
-        <a:solidFill>
-          <a:schemeClr val="tx1">
-            <a:lumMod val="50000"/>
-            <a:lumOff val="50000"/>
-          </a:schemeClr>
-        </a:solidFill>
-        <a:round/>
-      </a:ln>
-    </cs:spPr>
-  </cs:hiLoLine>
-  <cs:leaderLine>
-    <cs:lnRef idx="0"/>
-    <cs:fillRef idx="0"/>
-    <cs:effectRef idx="0"/>
-    <cs:fontRef idx="minor">
-      <a:schemeClr val="tx1"/>
-    </cs:fontRef>
-    <cs:spPr>
-      <a:ln w="9525" cap="flat" cmpd="sng" algn="ctr">
-        <a:solidFill>
-          <a:schemeClr val="tx1">
-            <a:lumMod val="35000"/>
-            <a:lumOff val="65000"/>
-          </a:schemeClr>
-        </a:solidFill>
-        <a:round/>
-      </a:ln>
-    </cs:spPr>
-  </cs:leaderLine>
-  <cs:legend>
-    <cs:lnRef idx="0"/>
-    <cs:fillRef idx="0"/>
-    <cs:effectRef idx="0"/>
-    <cs:fontRef idx="minor">
-      <a:schemeClr val="tx1">
-        <a:lumMod val="65000"/>
-        <a:lumOff val="35000"/>
-      </a:schemeClr>
-    </cs:fontRef>
-    <cs:defRPr sz="900" kern="1200"/>
-  </cs:legend>
-  <cs:plotArea mods="allowNoFillOverride allowNoLineOverride">
-    <cs:lnRef idx="0"/>
-    <cs:fillRef idx="0"/>
-    <cs:effectRef idx="0"/>
-    <cs:fontRef idx="minor">
-      <a:schemeClr val="tx1"/>
-    </cs:fontRef>
-  </cs:plotArea>
-  <cs:plotArea3D mods="allowNoFillOverride allowNoLineOverride">
-    <cs:lnRef idx="0"/>
-    <cs:fillRef idx="0"/>
-    <cs:effectRef idx="0"/>
-    <cs:fontRef idx="minor">
-      <a:schemeClr val="tx1"/>
-    </cs:fontRef>
-  </cs:plotArea3D>
-  <cs:seriesAxis>
-    <cs:lnRef idx="0"/>
-    <cs:fillRef idx="0"/>
-    <cs:effectRef idx="0"/>
-    <cs:fontRef idx="minor">
-      <a:schemeClr val="tx1">
-        <a:lumMod val="65000"/>
-        <a:lumOff val="35000"/>
-      </a:schemeClr>
-    </cs:fontRef>
-    <cs:defRPr sz="900" kern="1200"/>
-  </cs:seriesAxis>
-  <cs:seriesLine>
-    <cs:lnRef idx="0"/>
-    <cs:fillRef idx="0"/>
-    <cs:effectRef idx="0"/>
-    <cs:fontRef idx="minor">
-      <a:schemeClr val="tx1"/>
-    </cs:fontRef>
-    <cs:spPr>
-      <a:ln w="9525" cap="flat" cmpd="sng" algn="ctr">
-        <a:solidFill>
-          <a:schemeClr val="tx1">
-            <a:lumMod val="35000"/>
-            <a:lumOff val="65000"/>
-          </a:schemeClr>
-        </a:solidFill>
-        <a:round/>
-      </a:ln>
-    </cs:spPr>
-  </cs:seriesLine>
-  <cs:title>
-    <cs:lnRef idx="0"/>
-    <cs:fillRef idx="0"/>
-    <cs:effectRef idx="0"/>
-    <cs:fontRef idx="minor">
-      <a:schemeClr val="tx1">
-        <a:lumMod val="65000"/>
-        <a:lumOff val="35000"/>
-      </a:schemeClr>
-    </cs:fontRef>
-    <cs:defRPr sz="1400" b="0" kern="1200" spc="0" baseline="0"/>
-  </cs:title>
-  <cs:trendline>
-    <cs:lnRef idx="0">
-      <cs:styleClr val="auto"/>
-    </cs:lnRef>
-    <cs:fillRef idx="0"/>
-    <cs:effectRef idx="0"/>
-    <cs:fontRef idx="minor">
-      <a:schemeClr val="tx1"/>
-    </cs:fontRef>
-    <cs:spPr>
-      <a:ln w="19050" cap="rnd">
-        <a:solidFill>
-          <a:schemeClr val="phClr"/>
-        </a:solidFill>
-        <a:prstDash val="sysDot"/>
-      </a:ln>
-    </cs:spPr>
-  </cs:trendline>
-  <cs:trendlineLabel>
-    <cs:lnRef idx="0"/>
-    <cs:fillRef idx="0"/>
-    <cs:effectRef idx="0"/>
-    <cs:fontRef idx="minor">
-      <a:schemeClr val="tx1">
-        <a:lumMod val="65000"/>
-        <a:lumOff val="35000"/>
-      </a:schemeClr>
-    </cs:fontRef>
-    <cs:defRPr sz="900" kern="1200"/>
-  </cs:trendlineLabel>
-  <cs:upBar>
-    <cs:lnRef idx="0"/>
-    <cs:fillRef idx="0"/>
-    <cs:effectRef idx="0"/>
-    <cs:fontRef idx="minor">
-      <a:schemeClr val="tx1"/>
-    </cs:fontRef>
-    <cs:spPr>
-      <a:solidFill>
-        <a:schemeClr val="lt1"/>
-      </a:solidFill>
-      <a:ln w="9525" cap="flat" cmpd="sng" algn="ctr">
-        <a:solidFill>
-          <a:schemeClr val="tx1">
-            <a:lumMod val="65000"/>
-            <a:lumOff val="35000"/>
-          </a:schemeClr>
-        </a:solidFill>
-        <a:round/>
-      </a:ln>
-    </cs:spPr>
-  </cs:upBar>
-  <cs:valueAxis>
-    <cs:lnRef idx="0"/>
-    <cs:fillRef idx="0"/>
-    <cs:effectRef idx="0"/>
-    <cs:fontRef idx="minor">
-      <a:schemeClr val="tx1">
-        <a:lumMod val="65000"/>
-        <a:lumOff val="35000"/>
-      </a:schemeClr>
-    </cs:fontRef>
-    <cs:spPr>
-      <a:ln w="9525" cap="flat" cmpd="sng" algn="ctr">
-        <a:solidFill>
-          <a:schemeClr val="tx1">
-            <a:lumMod val="25000"/>
-            <a:lumOff val="75000"/>
-          </a:schemeClr>
-        </a:solidFill>
-        <a:round/>
-      </a:ln>
-    </cs:spPr>
-    <cs:defRPr sz="900" kern="1200"/>
-  </cs:valueAxis>
-  <cs:wall>
-    <cs:lnRef idx="0"/>
-    <cs:fillRef idx="0"/>
-    <cs:effectRef idx="0"/>
-    <cs:fontRef idx="minor">
-      <a:schemeClr val="tx1"/>
-    </cs:fontRef>
-    <cs:spPr>
-      <a:noFill/>
-      <a:ln>
-        <a:noFill/>
-      </a:ln>
-    </cs:spPr>
-  </cs:wall>
-</cs:chartStyle>
-</file>
-
-<file path=word/charts/style2.xml><?xml version="1.0" encoding="utf-8"?>
 <cs:chartStyle xmlns:cs="http://schemas.microsoft.com/office/drawing/2012/chartStyle" xmlns:a="http://schemas.openxmlformats.org/drawingml/2006/main" id="240">
   <cs:axisTitle>
     <cs:lnRef idx="0"/>
@@ -23671,4 +23850,388 @@
   <a:objectDefaults/>
   <a:extraClrSchemeLst/>
 </a:theme>
+</file>
+
+<file path=word/theme/themeOverride1.xml><?xml version="1.0" encoding="utf-8"?>
+<a:themeOverride xmlns:a="http://schemas.openxmlformats.org/drawingml/2006/main">
+  <a:clrScheme name="Sheets">
+    <a:dk1>
+      <a:srgbClr val="000000"/>
+    </a:dk1>
+    <a:lt1>
+      <a:srgbClr val="FFFFFF"/>
+    </a:lt1>
+    <a:dk2>
+      <a:srgbClr val="000000"/>
+    </a:dk2>
+    <a:lt2>
+      <a:srgbClr val="FFFFFF"/>
+    </a:lt2>
+    <a:accent1>
+      <a:srgbClr val="4285F4"/>
+    </a:accent1>
+    <a:accent2>
+      <a:srgbClr val="EA4335"/>
+    </a:accent2>
+    <a:accent3>
+      <a:srgbClr val="FBBC04"/>
+    </a:accent3>
+    <a:accent4>
+      <a:srgbClr val="34A853"/>
+    </a:accent4>
+    <a:accent5>
+      <a:srgbClr val="FF6D01"/>
+    </a:accent5>
+    <a:accent6>
+      <a:srgbClr val="46BDC6"/>
+    </a:accent6>
+    <a:hlink>
+      <a:srgbClr val="1155CC"/>
+    </a:hlink>
+    <a:folHlink>
+      <a:srgbClr val="1155CC"/>
+    </a:folHlink>
+  </a:clrScheme>
+  <a:fontScheme name="Sheets">
+    <a:majorFont>
+      <a:latin typeface="Arial"/>
+      <a:ea typeface="Arial"/>
+      <a:cs typeface="Arial"/>
+    </a:majorFont>
+    <a:minorFont>
+      <a:latin typeface="Arial"/>
+      <a:ea typeface="Arial"/>
+      <a:cs typeface="Arial"/>
+    </a:minorFont>
+  </a:fontScheme>
+  <a:fmtScheme name="Office">
+    <a:fillStyleLst>
+      <a:solidFill>
+        <a:schemeClr val="phClr"/>
+      </a:solidFill>
+      <a:gradFill rotWithShape="1">
+        <a:gsLst>
+          <a:gs pos="0">
+            <a:schemeClr val="phClr">
+              <a:lumMod val="110000"/>
+              <a:satMod val="105000"/>
+              <a:tint val="67000"/>
+            </a:schemeClr>
+          </a:gs>
+          <a:gs pos="50000">
+            <a:schemeClr val="phClr">
+              <a:lumMod val="105000"/>
+              <a:satMod val="103000"/>
+              <a:tint val="73000"/>
+            </a:schemeClr>
+          </a:gs>
+          <a:gs pos="100000">
+            <a:schemeClr val="phClr">
+              <a:lumMod val="105000"/>
+              <a:satMod val="109000"/>
+              <a:tint val="81000"/>
+            </a:schemeClr>
+          </a:gs>
+        </a:gsLst>
+        <a:lin ang="5400000" scaled="0"/>
+      </a:gradFill>
+      <a:gradFill rotWithShape="1">
+        <a:gsLst>
+          <a:gs pos="0">
+            <a:schemeClr val="phClr">
+              <a:satMod val="103000"/>
+              <a:lumMod val="102000"/>
+              <a:tint val="94000"/>
+            </a:schemeClr>
+          </a:gs>
+          <a:gs pos="50000">
+            <a:schemeClr val="phClr">
+              <a:satMod val="110000"/>
+              <a:lumMod val="100000"/>
+              <a:shade val="100000"/>
+            </a:schemeClr>
+          </a:gs>
+          <a:gs pos="100000">
+            <a:schemeClr val="phClr">
+              <a:lumMod val="99000"/>
+              <a:satMod val="120000"/>
+              <a:shade val="78000"/>
+            </a:schemeClr>
+          </a:gs>
+        </a:gsLst>
+        <a:lin ang="5400000" scaled="0"/>
+      </a:gradFill>
+    </a:fillStyleLst>
+    <a:lnStyleLst>
+      <a:ln w="6350" cap="flat" cmpd="sng" algn="ctr">
+        <a:solidFill>
+          <a:schemeClr val="phClr"/>
+        </a:solidFill>
+        <a:prstDash val="solid"/>
+        <a:miter lim="800000"/>
+      </a:ln>
+      <a:ln w="12700" cap="flat" cmpd="sng" algn="ctr">
+        <a:solidFill>
+          <a:schemeClr val="phClr"/>
+        </a:solidFill>
+        <a:prstDash val="solid"/>
+        <a:miter lim="800000"/>
+      </a:ln>
+      <a:ln w="19050" cap="flat" cmpd="sng" algn="ctr">
+        <a:solidFill>
+          <a:schemeClr val="phClr"/>
+        </a:solidFill>
+        <a:prstDash val="solid"/>
+        <a:miter lim="800000"/>
+      </a:ln>
+    </a:lnStyleLst>
+    <a:effectStyleLst>
+      <a:effectStyle>
+        <a:effectLst/>
+      </a:effectStyle>
+      <a:effectStyle>
+        <a:effectLst/>
+      </a:effectStyle>
+      <a:effectStyle>
+        <a:effectLst>
+          <a:outerShdw blurRad="57150" dist="19050" dir="5400000" algn="ctr" rotWithShape="0">
+            <a:srgbClr val="000000">
+              <a:alpha val="63000"/>
+            </a:srgbClr>
+          </a:outerShdw>
+        </a:effectLst>
+      </a:effectStyle>
+    </a:effectStyleLst>
+    <a:bgFillStyleLst>
+      <a:solidFill>
+        <a:schemeClr val="phClr"/>
+      </a:solidFill>
+      <a:solidFill>
+        <a:schemeClr val="phClr">
+          <a:tint val="95000"/>
+          <a:satMod val="170000"/>
+        </a:schemeClr>
+      </a:solidFill>
+      <a:gradFill rotWithShape="1">
+        <a:gsLst>
+          <a:gs pos="0">
+            <a:schemeClr val="phClr">
+              <a:tint val="93000"/>
+              <a:satMod val="150000"/>
+              <a:shade val="98000"/>
+              <a:lumMod val="102000"/>
+            </a:schemeClr>
+          </a:gs>
+          <a:gs pos="50000">
+            <a:schemeClr val="phClr">
+              <a:tint val="98000"/>
+              <a:satMod val="130000"/>
+              <a:shade val="90000"/>
+              <a:lumMod val="103000"/>
+            </a:schemeClr>
+          </a:gs>
+          <a:gs pos="100000">
+            <a:schemeClr val="phClr">
+              <a:shade val="63000"/>
+              <a:satMod val="120000"/>
+            </a:schemeClr>
+          </a:gs>
+        </a:gsLst>
+        <a:lin ang="5400000" scaled="0"/>
+      </a:gradFill>
+    </a:bgFillStyleLst>
+  </a:fmtScheme>
+</a:themeOverride>
+</file>
+
+<file path=word/theme/themeOverride2.xml><?xml version="1.0" encoding="utf-8"?>
+<a:themeOverride xmlns:a="http://schemas.openxmlformats.org/drawingml/2006/main">
+  <a:clrScheme name="Sheets">
+    <a:dk1>
+      <a:srgbClr val="000000"/>
+    </a:dk1>
+    <a:lt1>
+      <a:srgbClr val="FFFFFF"/>
+    </a:lt1>
+    <a:dk2>
+      <a:srgbClr val="000000"/>
+    </a:dk2>
+    <a:lt2>
+      <a:srgbClr val="FFFFFF"/>
+    </a:lt2>
+    <a:accent1>
+      <a:srgbClr val="4285F4"/>
+    </a:accent1>
+    <a:accent2>
+      <a:srgbClr val="EA4335"/>
+    </a:accent2>
+    <a:accent3>
+      <a:srgbClr val="FBBC04"/>
+    </a:accent3>
+    <a:accent4>
+      <a:srgbClr val="34A853"/>
+    </a:accent4>
+    <a:accent5>
+      <a:srgbClr val="FF6D01"/>
+    </a:accent5>
+    <a:accent6>
+      <a:srgbClr val="46BDC6"/>
+    </a:accent6>
+    <a:hlink>
+      <a:srgbClr val="1155CC"/>
+    </a:hlink>
+    <a:folHlink>
+      <a:srgbClr val="1155CC"/>
+    </a:folHlink>
+  </a:clrScheme>
+  <a:fontScheme name="Sheets">
+    <a:majorFont>
+      <a:latin typeface="Arial"/>
+      <a:ea typeface="Arial"/>
+      <a:cs typeface="Arial"/>
+    </a:majorFont>
+    <a:minorFont>
+      <a:latin typeface="Arial"/>
+      <a:ea typeface="Arial"/>
+      <a:cs typeface="Arial"/>
+    </a:minorFont>
+  </a:fontScheme>
+  <a:fmtScheme name="Office">
+    <a:fillStyleLst>
+      <a:solidFill>
+        <a:schemeClr val="phClr"/>
+      </a:solidFill>
+      <a:gradFill rotWithShape="1">
+        <a:gsLst>
+          <a:gs pos="0">
+            <a:schemeClr val="phClr">
+              <a:lumMod val="110000"/>
+              <a:satMod val="105000"/>
+              <a:tint val="67000"/>
+            </a:schemeClr>
+          </a:gs>
+          <a:gs pos="50000">
+            <a:schemeClr val="phClr">
+              <a:lumMod val="105000"/>
+              <a:satMod val="103000"/>
+              <a:tint val="73000"/>
+            </a:schemeClr>
+          </a:gs>
+          <a:gs pos="100000">
+            <a:schemeClr val="phClr">
+              <a:lumMod val="105000"/>
+              <a:satMod val="109000"/>
+              <a:tint val="81000"/>
+            </a:schemeClr>
+          </a:gs>
+        </a:gsLst>
+        <a:lin ang="5400000" scaled="0"/>
+      </a:gradFill>
+      <a:gradFill rotWithShape="1">
+        <a:gsLst>
+          <a:gs pos="0">
+            <a:schemeClr val="phClr">
+              <a:satMod val="103000"/>
+              <a:lumMod val="102000"/>
+              <a:tint val="94000"/>
+            </a:schemeClr>
+          </a:gs>
+          <a:gs pos="50000">
+            <a:schemeClr val="phClr">
+              <a:satMod val="110000"/>
+              <a:lumMod val="100000"/>
+              <a:shade val="100000"/>
+            </a:schemeClr>
+          </a:gs>
+          <a:gs pos="100000">
+            <a:schemeClr val="phClr">
+              <a:lumMod val="99000"/>
+              <a:satMod val="120000"/>
+              <a:shade val="78000"/>
+            </a:schemeClr>
+          </a:gs>
+        </a:gsLst>
+        <a:lin ang="5400000" scaled="0"/>
+      </a:gradFill>
+    </a:fillStyleLst>
+    <a:lnStyleLst>
+      <a:ln w="6350" cap="flat" cmpd="sng" algn="ctr">
+        <a:solidFill>
+          <a:schemeClr val="phClr"/>
+        </a:solidFill>
+        <a:prstDash val="solid"/>
+        <a:miter lim="800000"/>
+      </a:ln>
+      <a:ln w="12700" cap="flat" cmpd="sng" algn="ctr">
+        <a:solidFill>
+          <a:schemeClr val="phClr"/>
+        </a:solidFill>
+        <a:prstDash val="solid"/>
+        <a:miter lim="800000"/>
+      </a:ln>
+      <a:ln w="19050" cap="flat" cmpd="sng" algn="ctr">
+        <a:solidFill>
+          <a:schemeClr val="phClr"/>
+        </a:solidFill>
+        <a:prstDash val="solid"/>
+        <a:miter lim="800000"/>
+      </a:ln>
+    </a:lnStyleLst>
+    <a:effectStyleLst>
+      <a:effectStyle>
+        <a:effectLst/>
+      </a:effectStyle>
+      <a:effectStyle>
+        <a:effectLst/>
+      </a:effectStyle>
+      <a:effectStyle>
+        <a:effectLst>
+          <a:outerShdw blurRad="57150" dist="19050" dir="5400000" algn="ctr" rotWithShape="0">
+            <a:srgbClr val="000000">
+              <a:alpha val="63000"/>
+            </a:srgbClr>
+          </a:outerShdw>
+        </a:effectLst>
+      </a:effectStyle>
+    </a:effectStyleLst>
+    <a:bgFillStyleLst>
+      <a:solidFill>
+        <a:schemeClr val="phClr"/>
+      </a:solidFill>
+      <a:solidFill>
+        <a:schemeClr val="phClr">
+          <a:tint val="95000"/>
+          <a:satMod val="170000"/>
+        </a:schemeClr>
+      </a:solidFill>
+      <a:gradFill rotWithShape="1">
+        <a:gsLst>
+          <a:gs pos="0">
+            <a:schemeClr val="phClr">
+              <a:tint val="93000"/>
+              <a:satMod val="150000"/>
+              <a:shade val="98000"/>
+              <a:lumMod val="102000"/>
+            </a:schemeClr>
+          </a:gs>
+          <a:gs pos="50000">
+            <a:schemeClr val="phClr">
+              <a:tint val="98000"/>
+              <a:satMod val="130000"/>
+              <a:shade val="90000"/>
+              <a:lumMod val="103000"/>
+            </a:schemeClr>
+          </a:gs>
+          <a:gs pos="100000">
+            <a:schemeClr val="phClr">
+              <a:shade val="63000"/>
+              <a:satMod val="120000"/>
+            </a:schemeClr>
+          </a:gs>
+        </a:gsLst>
+        <a:lin ang="5400000" scaled="0"/>
+      </a:gradFill>
+    </a:bgFillStyleLst>
+  </a:fmtScheme>
+</a:themeOverride>
 </file>
</xml_diff>